<commit_message>
applied Latent Semantic Analysis to reduce dimensions, and applied k means cluster to fit the extracted models
</commit_message>
<xml_diff>
--- a/HW4/trial and test note.docx
+++ b/HW4/trial and test note.docx
@@ -80,23 +80,7 @@
           <w:color w:val="1D1F22"/>
           <w:shd w:val="clear" w:color="auto" w:fill="FFFFFF"/>
         </w:rPr>
-        <w:t xml:space="preserve">So far </w:t>
-      </w:r>
-      <w:r>
-        <w:rPr>
-          <w:rFonts w:ascii="Helvetica" w:hAnsi="Helvetica" w:cs="Helvetica"/>
-          <w:color w:val="1D1F22"/>
-          <w:shd w:val="clear" w:color="auto" w:fill="FFFFFF"/>
-        </w:rPr>
-        <w:t>TfidfVectorizer</w:t>
-      </w:r>
-      <w:r>
-        <w:rPr>
-          <w:rFonts w:ascii="Helvetica" w:hAnsi="Helvetica" w:cs="Helvetica"/>
-          <w:color w:val="1D1F22"/>
-          <w:shd w:val="clear" w:color="auto" w:fill="FFFFFF"/>
-        </w:rPr>
-        <w:t xml:space="preserve"> is used successfully to extract features from all_plays_tokenized.txt to form bag-of-words, the extracted features are arrays of similarities among plays, acts within each play and scenes within each play, those arrays are built based on the frequency use of words. The features of each array is limited to 5000 max. </w:t>
+        <w:t xml:space="preserve">So far TfidfVectorizer is used successfully to extract features from all_plays_tokenized.txt to form bag-of-words, the extracted features are arrays of similarities among plays, acts within each play and scenes within each play, those arrays are built based on the frequency use of words. The features of each array is limited to 5000 max. </w:t>
       </w:r>
     </w:p>
     <w:p>
@@ -130,11 +114,45 @@
           <w:color w:val="1D1F22"/>
           <w:shd w:val="clear" w:color="auto" w:fill="FFFFFF"/>
         </w:rPr>
+        <w:t>Latent Semantic Analysis is applied then to reduce the dimensionality from 5000 to 2, however the explained variance of the LSA reduced model is about 5% to 10% only.</w:t>
+      </w:r>
+    </w:p>
+    <w:p>
+      <w:pPr>
+        <w:rPr>
+          <w:rFonts w:ascii="Helvetica" w:hAnsi="Helvetica" w:cs="Helvetica"/>
+          <w:color w:val="1D1F22"/>
+          <w:shd w:val="clear" w:color="auto" w:fill="FFFFFF"/>
+        </w:rPr>
+      </w:pPr>
+      <w:r>
+        <w:rPr>
+          <w:rFonts w:ascii="Helvetica" w:hAnsi="Helvetica" w:cs="Helvetica"/>
+          <w:color w:val="1D1F22"/>
+          <w:shd w:val="clear" w:color="auto" w:fill="FFFFFF"/>
+        </w:rPr>
+        <w:t>The extracted features are exported as txt files in folders, so clustering can be done by importing those extracted features arrays, instead waiting for the extraction completion on the raw all_data.txt fiel, which process can take minutes.</w:t>
+      </w:r>
+    </w:p>
+    <w:p>
+      <w:pPr>
+        <w:rPr>
+          <w:rFonts w:ascii="Helvetica" w:hAnsi="Helvetica" w:cs="Helvetica"/>
+          <w:color w:val="1D1F22"/>
+          <w:shd w:val="clear" w:color="auto" w:fill="FFFFFF"/>
+        </w:rPr>
+      </w:pPr>
+      <w:r>
+        <w:rPr>
+          <w:rFonts w:ascii="Helvetica" w:hAnsi="Helvetica" w:cs="Helvetica"/>
+          <w:color w:val="1D1F22"/>
+          <w:shd w:val="clear" w:color="auto" w:fill="FFFFFF"/>
+        </w:rPr>
         <w:t>Useful links :</w:t>
       </w:r>
     </w:p>
     <w:p>
-      <w:hyperlink r:id="rId4" w:history="1">
+      <w:hyperlink r:id="rId5" w:anchor="text-feature-extraction" w:history="1">
         <w:r>
           <w:rPr>
             <w:rStyle w:val="Hyperlink"/>
@@ -151,7 +169,7 @@
           <w:shd w:val="clear" w:color="auto" w:fill="FFFFFF"/>
         </w:rPr>
       </w:pPr>
-      <w:hyperlink r:id="rId5" w:history="1">
+      <w:hyperlink r:id="rId6" w:anchor="example-text-document-clustering-py" w:history="1">
         <w:r>
           <w:rPr>
             <w:rStyle w:val="Hyperlink"/>
@@ -170,7 +188,7 @@
           <w:shd w:val="clear" w:color="auto" w:fill="FFFFFF"/>
         </w:rPr>
       </w:pPr>
-      <w:hyperlink r:id="rId6" w:history="1">
+      <w:hyperlink r:id="rId7" w:anchor="example-applications-plot-out-of-core-classification-py" w:history="1">
         <w:r>
           <w:rPr>
             <w:rStyle w:val="Hyperlink"/>
@@ -189,7 +207,7 @@
           <w:shd w:val="clear" w:color="auto" w:fill="FFFFFF"/>
         </w:rPr>
       </w:pPr>
-      <w:hyperlink r:id="rId7" w:history="1">
+      <w:hyperlink r:id="rId8" w:history="1">
         <w:r>
           <w:rPr>
             <w:rStyle w:val="Hyperlink"/>
@@ -219,104 +237,140 @@
     </w:p>
     <w:p>
       <w:pPr>
-        <w:rPr>
-          <w:rFonts w:ascii="Helvetica" w:hAnsi="Helvetica" w:cs="Helvetica"/>
-          <w:color w:val="1D1F22"/>
-          <w:shd w:val="clear" w:color="auto" w:fill="FFFFFF"/>
-        </w:rPr>
-      </w:pPr>
-      <w:r>
-        <w:rPr>
-          <w:rFonts w:ascii="Helvetica" w:hAnsi="Helvetica" w:cs="Helvetica"/>
-          <w:color w:val="1D1F22"/>
-          <w:shd w:val="clear" w:color="auto" w:fill="FFFFFF"/>
-        </w:rPr>
-        <w:t xml:space="preserve">1. Test to apply PCA to further extract features and reduce dimensionality </w:t>
-      </w:r>
-    </w:p>
-    <w:p>
-      <w:pPr>
-        <w:rPr>
-          <w:rFonts w:ascii="Helvetica" w:hAnsi="Helvetica" w:cs="Helvetica"/>
-          <w:color w:val="1D1F22"/>
-          <w:shd w:val="clear" w:color="auto" w:fill="FFFFFF"/>
-        </w:rPr>
-      </w:pPr>
-      <w:r>
-        <w:rPr>
-          <w:rFonts w:ascii="Helvetica" w:hAnsi="Helvetica" w:cs="Helvetica"/>
-          <w:color w:val="1D1F22"/>
-          <w:shd w:val="clear" w:color="auto" w:fill="FFFFFF"/>
-        </w:rPr>
-        <w:t>2. Apply k- means and other clustering methods</w:t>
-      </w:r>
-    </w:p>
-    <w:p>
-      <w:pPr>
-        <w:rPr>
-          <w:rFonts w:ascii="Helvetica" w:hAnsi="Helvetica" w:cs="Helvetica"/>
-          <w:color w:val="1D1F22"/>
-          <w:shd w:val="clear" w:color="auto" w:fill="FFFFFF"/>
-        </w:rPr>
-      </w:pPr>
-      <w:r>
-        <w:rPr>
-          <w:rFonts w:ascii="Helvetica" w:hAnsi="Helvetica" w:cs="Helvetica"/>
-          <w:color w:val="1D1F22"/>
-          <w:shd w:val="clear" w:color="auto" w:fill="FFFFFF"/>
-        </w:rPr>
-        <w:t xml:space="preserve">3. </w:t>
-      </w:r>
-      <w:r>
-        <w:rPr>
-          <w:rFonts w:ascii="Helvetica" w:hAnsi="Helvetica" w:cs="Helvetica"/>
-          <w:color w:val="1D1F22"/>
-          <w:shd w:val="clear" w:color="auto" w:fill="FFFFFF"/>
-        </w:rPr>
-        <w:t xml:space="preserve">Somehow there are dtype error using HashingVectorizer and </w:t>
-      </w:r>
-      <w:r>
-        <w:rPr>
-          <w:rFonts w:ascii="Helvetica" w:hAnsi="Helvetica" w:cs="Helvetica"/>
-          <w:color w:val="1D1F22"/>
-          <w:shd w:val="clear" w:color="auto" w:fill="FFFFFF"/>
-        </w:rPr>
-        <w:t>TfidfTransformer</w:t>
-      </w:r>
-      <w:r>
-        <w:rPr>
-          <w:rFonts w:ascii="Helvetica" w:hAnsi="Helvetica" w:cs="Helvetica"/>
-          <w:color w:val="1D1F22"/>
-          <w:shd w:val="clear" w:color="auto" w:fill="FFFFFF"/>
-        </w:rPr>
-        <w:t xml:space="preserve"> </w:t>
-      </w:r>
-      <w:r>
-        <w:rPr>
-          <w:rFonts w:ascii="Helvetica" w:hAnsi="Helvetica" w:cs="Helvetica"/>
-          <w:color w:val="1D1F22"/>
-          <w:shd w:val="clear" w:color="auto" w:fill="FFFFFF"/>
-        </w:rPr>
-        <w:t>these two feature extraction methods—open to fix and try</w:t>
+        <w:pStyle w:val="ListParagraph"/>
+        <w:numPr>
+          <w:ilvl w:val="0"/>
+          <w:numId w:val="1"/>
+        </w:numPr>
+        <w:rPr>
+          <w:rFonts w:ascii="Helvetica" w:hAnsi="Helvetica" w:cs="Helvetica"/>
+          <w:color w:val="1D1F22"/>
+          <w:shd w:val="clear" w:color="auto" w:fill="FFFFFF"/>
+        </w:rPr>
+      </w:pPr>
+      <w:r>
+        <w:rPr>
+          <w:rFonts w:ascii="Helvetica" w:hAnsi="Helvetica" w:cs="Helvetica"/>
+          <w:color w:val="1D1F22"/>
+          <w:shd w:val="clear" w:color="auto" w:fill="FFFFFF"/>
+        </w:rPr>
+        <w:t>Test to the effect of apply PCA to</w:t>
+      </w:r>
+      <w:r>
+        <w:rPr>
+          <w:rFonts w:ascii="Helvetica" w:hAnsi="Helvetica" w:cs="Helvetica"/>
+          <w:color w:val="1D1F22"/>
+          <w:shd w:val="clear" w:color="auto" w:fill="FFFFFF"/>
+        </w:rPr>
+        <w:t xml:space="preserve"> extract features and reduce dimensionality </w:t>
+      </w:r>
+      <w:r>
+        <w:rPr>
+          <w:rFonts w:ascii="Helvetica" w:hAnsi="Helvetica" w:cs="Helvetica"/>
+          <w:color w:val="1D1F22"/>
+          <w:shd w:val="clear" w:color="auto" w:fill="FFFFFF"/>
+        </w:rPr>
+        <w:t>, and compare with the k clustering results with LSA reduced dataset</w:t>
+      </w:r>
+    </w:p>
+    <w:p>
+      <w:pPr>
+        <w:rPr>
+          <w:rFonts w:ascii="Helvetica" w:hAnsi="Helvetica" w:cs="Helvetica"/>
+          <w:color w:val="1D1F22"/>
+          <w:shd w:val="clear" w:color="auto" w:fill="FFFFFF"/>
+        </w:rPr>
+      </w:pPr>
+      <w:r>
+        <w:rPr>
+          <w:rFonts w:ascii="Helvetica" w:hAnsi="Helvetica" w:cs="Helvetica"/>
+          <w:color w:val="1D1F22"/>
+          <w:shd w:val="clear" w:color="auto" w:fill="FFFFFF"/>
+        </w:rPr>
+        <w:t xml:space="preserve">      2.   Add label text files to denote the row </w:t>
       </w:r>
       <w:bookmarkStart w:id="0" w:name="_GoBack"/>
       <w:bookmarkEnd w:id="0"/>
-    </w:p>
-    <w:p>
-      <w:pPr>
-        <w:rPr>
-          <w:rFonts w:ascii="Helvetica" w:hAnsi="Helvetica" w:cs="Helvetica"/>
-          <w:color w:val="1D1F22"/>
-          <w:shd w:val="clear" w:color="auto" w:fill="FFFFFF"/>
-        </w:rPr>
-      </w:pPr>
-      <w:r>
-        <w:rPr>
-          <w:rFonts w:ascii="Helvetica" w:hAnsi="Helvetica" w:cs="Helvetica"/>
-          <w:color w:val="1D1F22"/>
-          <w:shd w:val="clear" w:color="auto" w:fill="FFFFFF"/>
-        </w:rPr>
-        <w:t xml:space="preserve">4. Is it to compare acts or scenes’ bag of words similarities within each play or across play? </w:t>
+      <w:r>
+        <w:rPr>
+          <w:rFonts w:ascii="Helvetica" w:hAnsi="Helvetica" w:cs="Helvetica"/>
+          <w:color w:val="1D1F22"/>
+          <w:shd w:val="clear" w:color="auto" w:fill="FFFFFF"/>
+        </w:rPr>
+        <w:t xml:space="preserve">in feature files coming from which play, so the </w:t>
+      </w:r>
+      <w:r>
+        <w:rPr>
+          <w:rFonts w:ascii="Helvetica" w:hAnsi="Helvetica" w:cs="Helvetica"/>
+          <w:color w:val="1D1F22"/>
+          <w:shd w:val="clear" w:color="auto" w:fill="FFFFFF"/>
+        </w:rPr>
+        <w:t>Homogeneity</w:t>
+      </w:r>
+      <w:r>
+        <w:rPr>
+          <w:rFonts w:ascii="Helvetica" w:hAnsi="Helvetica" w:cs="Helvetica"/>
+          <w:color w:val="1D1F22"/>
+          <w:shd w:val="clear" w:color="auto" w:fill="FFFFFF"/>
+        </w:rPr>
+        <w:t>, Completeness, V-measure can be calculated between labes and km.labels</w:t>
+      </w:r>
+    </w:p>
+    <w:p>
+      <w:pPr>
+        <w:rPr>
+          <w:rFonts w:ascii="Helvetica" w:hAnsi="Helvetica" w:cs="Helvetica"/>
+          <w:color w:val="1D1F22"/>
+          <w:shd w:val="clear" w:color="auto" w:fill="FFFFFF"/>
+        </w:rPr>
+      </w:pPr>
+      <w:r>
+        <w:rPr>
+          <w:rFonts w:ascii="Helvetica" w:hAnsi="Helvetica" w:cs="Helvetica"/>
+          <w:color w:val="1D1F22"/>
+          <w:shd w:val="clear" w:color="auto" w:fill="FFFFFF"/>
+        </w:rPr>
+        <w:t>3</w:t>
+      </w:r>
+      <w:r>
+        <w:rPr>
+          <w:rFonts w:ascii="Helvetica" w:hAnsi="Helvetica" w:cs="Helvetica"/>
+          <w:color w:val="1D1F22"/>
+          <w:shd w:val="clear" w:color="auto" w:fill="FFFFFF"/>
+        </w:rPr>
+        <w:t xml:space="preserve">. Somehow there are dtype error using HashingVectorizer and </w:t>
+      </w:r>
+      <w:r>
+        <w:rPr>
+          <w:rFonts w:ascii="Helvetica" w:hAnsi="Helvetica" w:cs="Helvetica"/>
+          <w:color w:val="1D1F22"/>
+          <w:shd w:val="clear" w:color="auto" w:fill="FFFFFF"/>
+        </w:rPr>
+        <w:t>TfidfTransformer</w:t>
+      </w:r>
+      <w:r>
+        <w:rPr>
+          <w:rFonts w:ascii="Helvetica" w:hAnsi="Helvetica" w:cs="Helvetica"/>
+          <w:color w:val="1D1F22"/>
+          <w:shd w:val="clear" w:color="auto" w:fill="FFFFFF"/>
+        </w:rPr>
+        <w:t xml:space="preserve"> these two feature extraction methods—open to fix and try</w:t>
+      </w:r>
+      <w:r>
+        <w:rPr>
+          <w:rFonts w:ascii="Helvetica" w:hAnsi="Helvetica" w:cs="Helvetica"/>
+          <w:color w:val="1D1F22"/>
+          <w:shd w:val="clear" w:color="auto" w:fill="FFFFFF"/>
+        </w:rPr>
+        <w:t xml:space="preserve"> if these 2 methods will work better than </w:t>
+      </w:r>
+      <w:r>
+        <w:rPr>
+          <w:rFonts w:ascii="Helvetica" w:hAnsi="Helvetica" w:cs="Helvetica"/>
+          <w:color w:val="1D1F22"/>
+          <w:shd w:val="clear" w:color="auto" w:fill="FFFFFF"/>
+        </w:rPr>
+        <w:t>TfidfVectorizer</w:t>
       </w:r>
     </w:p>
     <w:p>
@@ -336,6 +390,103 @@
     </w:sectPr>
   </w:body>
 </w:document>
+</file>
+
+<file path=word/numbering.xml><?xml version="1.0" encoding="utf-8"?>
+<w:numbering xmlns:wpc="http://schemas.microsoft.com/office/word/2010/wordprocessingCanvas" xmlns:mc="http://schemas.openxmlformats.org/markup-compatibility/2006" xmlns:o="urn:schemas-microsoft-com:office:office" xmlns:r="http://schemas.openxmlformats.org/officeDocument/2006/relationships" xmlns:m="http://schemas.openxmlformats.org/officeDocument/2006/math" xmlns:v="urn:schemas-microsoft-com:vml" xmlns:wp14="http://schemas.microsoft.com/office/word/2010/wordprocessingDrawing" xmlns:wp="http://schemas.openxmlformats.org/drawingml/2006/wordprocessingDrawing" xmlns:w10="urn:schemas-microsoft-com:office:word" xmlns:w="http://schemas.openxmlformats.org/wordprocessingml/2006/main" xmlns:w14="http://schemas.microsoft.com/office/word/2010/wordml" xmlns:w15="http://schemas.microsoft.com/office/word/2012/wordml" xmlns:wpg="http://schemas.microsoft.com/office/word/2010/wordprocessingGroup" xmlns:wpi="http://schemas.microsoft.com/office/word/2010/wordprocessingInk" xmlns:wne="http://schemas.microsoft.com/office/word/2006/wordml" xmlns:wps="http://schemas.microsoft.com/office/word/2010/wordprocessingShape" mc:Ignorable="w14 w15 wp14">
+  <w:abstractNum w:abstractNumId="0" w15:restartNumberingAfterBreak="0">
+    <w:nsid w:val="4B443E52"/>
+    <w:multiLevelType w:val="hybridMultilevel"/>
+    <w:tmpl w:val="541A02A8"/>
+    <w:lvl w:ilvl="0" w:tplc="0409000F">
+      <w:start w:val="1"/>
+      <w:numFmt w:val="decimal"/>
+      <w:lvlText w:val="%1."/>
+      <w:lvlJc w:val="left"/>
+      <w:pPr>
+        <w:ind w:left="720" w:hanging="360"/>
+      </w:pPr>
+      <w:rPr>
+        <w:rFonts w:hint="default"/>
+      </w:rPr>
+    </w:lvl>
+    <w:lvl w:ilvl="1" w:tplc="04090019" w:tentative="1">
+      <w:start w:val="1"/>
+      <w:numFmt w:val="lowerLetter"/>
+      <w:lvlText w:val="%2."/>
+      <w:lvlJc w:val="left"/>
+      <w:pPr>
+        <w:ind w:left="1440" w:hanging="360"/>
+      </w:pPr>
+    </w:lvl>
+    <w:lvl w:ilvl="2" w:tplc="0409001B" w:tentative="1">
+      <w:start w:val="1"/>
+      <w:numFmt w:val="lowerRoman"/>
+      <w:lvlText w:val="%3."/>
+      <w:lvlJc w:val="right"/>
+      <w:pPr>
+        <w:ind w:left="2160" w:hanging="180"/>
+      </w:pPr>
+    </w:lvl>
+    <w:lvl w:ilvl="3" w:tplc="0409000F" w:tentative="1">
+      <w:start w:val="1"/>
+      <w:numFmt w:val="decimal"/>
+      <w:lvlText w:val="%4."/>
+      <w:lvlJc w:val="left"/>
+      <w:pPr>
+        <w:ind w:left="2880" w:hanging="360"/>
+      </w:pPr>
+    </w:lvl>
+    <w:lvl w:ilvl="4" w:tplc="04090019" w:tentative="1">
+      <w:start w:val="1"/>
+      <w:numFmt w:val="lowerLetter"/>
+      <w:lvlText w:val="%5."/>
+      <w:lvlJc w:val="left"/>
+      <w:pPr>
+        <w:ind w:left="3600" w:hanging="360"/>
+      </w:pPr>
+    </w:lvl>
+    <w:lvl w:ilvl="5" w:tplc="0409001B" w:tentative="1">
+      <w:start w:val="1"/>
+      <w:numFmt w:val="lowerRoman"/>
+      <w:lvlText w:val="%6."/>
+      <w:lvlJc w:val="right"/>
+      <w:pPr>
+        <w:ind w:left="4320" w:hanging="180"/>
+      </w:pPr>
+    </w:lvl>
+    <w:lvl w:ilvl="6" w:tplc="0409000F" w:tentative="1">
+      <w:start w:val="1"/>
+      <w:numFmt w:val="decimal"/>
+      <w:lvlText w:val="%7."/>
+      <w:lvlJc w:val="left"/>
+      <w:pPr>
+        <w:ind w:left="5040" w:hanging="360"/>
+      </w:pPr>
+    </w:lvl>
+    <w:lvl w:ilvl="7" w:tplc="04090019" w:tentative="1">
+      <w:start w:val="1"/>
+      <w:numFmt w:val="lowerLetter"/>
+      <w:lvlText w:val="%8."/>
+      <w:lvlJc w:val="left"/>
+      <w:pPr>
+        <w:ind w:left="5760" w:hanging="360"/>
+      </w:pPr>
+    </w:lvl>
+    <w:lvl w:ilvl="8" w:tplc="0409001B" w:tentative="1">
+      <w:start w:val="1"/>
+      <w:numFmt w:val="lowerRoman"/>
+      <w:lvlText w:val="%9."/>
+      <w:lvlJc w:val="right"/>
+      <w:pPr>
+        <w:ind w:left="6480" w:hanging="180"/>
+      </w:pPr>
+    </w:lvl>
+  </w:abstractNum>
+  <w:num w:numId="1">
+    <w:abstractNumId w:val="0"/>
+  </w:num>
+</w:numbering>
 </file>
 
 <file path=word/styles.xml><?xml version="1.0" encoding="utf-8"?>
@@ -770,6 +921,17 @@
       <w:u w:val="single"/>
     </w:rPr>
   </w:style>
+  <w:style w:type="paragraph" w:styleId="ListParagraph">
+    <w:name w:val="List Paragraph"/>
+    <w:basedOn w:val="Normal"/>
+    <w:uiPriority w:val="34"/>
+    <w:qFormat/>
+    <w:rsid w:val="006D1547"/>
+    <w:pPr>
+      <w:ind w:left="720"/>
+      <w:contextualSpacing/>
+    </w:pPr>
+  </w:style>
 </w:styles>
 </file>
 

</xml_diff>

<commit_message>
k means clustering applied to vectorized and LSA vectorized feature arrays, the vectorized array got much better result than LSA reduced array
</commit_message>
<xml_diff>
--- a/HW4/trial and test note.docx
+++ b/HW4/trial and test note.docx
@@ -132,6 +132,23 @@
           <w:shd w:val="clear" w:color="auto" w:fill="FFFFFF"/>
         </w:rPr>
         <w:t>The extracted features are exported as txt files in folders, so clustering can be done by importing those extracted features arrays, instead waiting for the extraction completion on the raw all_data.txt fiel, which process can take minutes.</w:t>
+      </w:r>
+    </w:p>
+    <w:p>
+      <w:pPr>
+        <w:rPr>
+          <w:rFonts w:ascii="Helvetica" w:hAnsi="Helvetica" w:cs="Helvetica"/>
+          <w:color w:val="1D1F22"/>
+          <w:shd w:val="clear" w:color="auto" w:fill="FFFFFF"/>
+        </w:rPr>
+      </w:pPr>
+      <w:r>
+        <w:rPr>
+          <w:rFonts w:ascii="Helvetica" w:hAnsi="Helvetica" w:cs="Helvetica"/>
+          <w:color w:val="1D1F22"/>
+          <w:shd w:val="clear" w:color="auto" w:fill="FFFFFF"/>
+        </w:rPr>
+        <w:t>Using K means++ to cluster, the vectorized 5000- feature array got much better clustering resulst than using LSA reduced 2 feature array. Maybe increasing features will get better result?</w:t>
       </w:r>
     </w:p>
     <w:p>
@@ -287,7 +304,96 @@
           <w:color w:val="1D1F22"/>
           <w:shd w:val="clear" w:color="auto" w:fill="FFFFFF"/>
         </w:rPr>
-        <w:t xml:space="preserve">      2.   Add label text files to denote the row </w:t>
+        <w:t xml:space="preserve">      2.   Add label text files to denote the row in feature files coming from which play, so the </w:t>
+      </w:r>
+      <w:r>
+        <w:rPr>
+          <w:rFonts w:ascii="Helvetica" w:hAnsi="Helvetica" w:cs="Helvetica"/>
+          <w:color w:val="1D1F22"/>
+          <w:shd w:val="clear" w:color="auto" w:fill="FFFFFF"/>
+        </w:rPr>
+        <w:t>Homogeneity</w:t>
+      </w:r>
+      <w:r>
+        <w:rPr>
+          <w:rFonts w:ascii="Helvetica" w:hAnsi="Helvetica" w:cs="Helvetica"/>
+          <w:color w:val="1D1F22"/>
+          <w:shd w:val="clear" w:color="auto" w:fill="FFFFFF"/>
+        </w:rPr>
+        <w:t>, Completeness, V-measure can be calculated between labe</w:t>
+      </w:r>
+      <w:r>
+        <w:rPr>
+          <w:rFonts w:ascii="Helvetica" w:hAnsi="Helvetica" w:cs="Helvetica"/>
+          <w:color w:val="1D1F22"/>
+          <w:shd w:val="clear" w:color="auto" w:fill="FFFFFF"/>
+        </w:rPr>
+        <w:t>l</w:t>
+      </w:r>
+      <w:r>
+        <w:rPr>
+          <w:rFonts w:ascii="Helvetica" w:hAnsi="Helvetica" w:cs="Helvetica"/>
+          <w:color w:val="1D1F22"/>
+          <w:shd w:val="clear" w:color="auto" w:fill="FFFFFF"/>
+        </w:rPr>
+        <w:t>s</w:t>
+      </w:r>
+      <w:r>
+        <w:rPr>
+          <w:rFonts w:ascii="Helvetica" w:hAnsi="Helvetica" w:cs="Helvetica"/>
+          <w:color w:val="1D1F22"/>
+          <w:shd w:val="clear" w:color="auto" w:fill="FFFFFF"/>
+        </w:rPr>
+        <w:t xml:space="preserve"> of original</w:t>
+      </w:r>
+      <w:r>
+        <w:rPr>
+          <w:rFonts w:ascii="Helvetica" w:hAnsi="Helvetica" w:cs="Helvetica"/>
+          <w:color w:val="1D1F22"/>
+          <w:shd w:val="clear" w:color="auto" w:fill="FFFFFF"/>
+        </w:rPr>
+        <w:t xml:space="preserve"> and km.labels</w:t>
+      </w:r>
+    </w:p>
+    <w:p>
+      <w:pPr>
+        <w:rPr>
+          <w:rFonts w:ascii="Helvetica" w:hAnsi="Helvetica" w:cs="Helvetica"/>
+          <w:color w:val="1D1F22"/>
+          <w:shd w:val="clear" w:color="auto" w:fill="FFFFFF"/>
+        </w:rPr>
+      </w:pPr>
+      <w:r>
+        <w:rPr>
+          <w:rFonts w:ascii="Helvetica" w:hAnsi="Helvetica" w:cs="Helvetica"/>
+          <w:color w:val="1D1F22"/>
+          <w:shd w:val="clear" w:color="auto" w:fill="FFFFFF"/>
+        </w:rPr>
+        <w:t>3</w:t>
+      </w:r>
+      <w:r>
+        <w:rPr>
+          <w:rFonts w:ascii="Helvetica" w:hAnsi="Helvetica" w:cs="Helvetica"/>
+          <w:color w:val="1D1F22"/>
+          <w:shd w:val="clear" w:color="auto" w:fill="FFFFFF"/>
+        </w:rPr>
+        <w:t xml:space="preserve">. Somehow there are dtype error using HashingVectorizer and </w:t>
+      </w:r>
+      <w:r>
+        <w:rPr>
+          <w:rFonts w:ascii="Helvetica" w:hAnsi="Helvetica" w:cs="Helvetica"/>
+          <w:color w:val="1D1F22"/>
+          <w:shd w:val="clear" w:color="auto" w:fill="FFFFFF"/>
+        </w:rPr>
+        <w:t>TfidfTransformer</w:t>
+      </w:r>
+      <w:r>
+        <w:rPr>
+          <w:rFonts w:ascii="Helvetica" w:hAnsi="Helvetica" w:cs="Helvetica"/>
+          <w:color w:val="1D1F22"/>
+          <w:shd w:val="clear" w:color="auto" w:fill="FFFFFF"/>
+        </w:rPr>
+        <w:t xml:space="preserve"> these two feature extraction methods—o</w:t>
       </w:r>
       <w:bookmarkStart w:id="0" w:name="_GoBack"/>
       <w:bookmarkEnd w:id="0"/>
@@ -297,80 +403,33 @@
           <w:color w:val="1D1F22"/>
           <w:shd w:val="clear" w:color="auto" w:fill="FFFFFF"/>
         </w:rPr>
-        <w:t xml:space="preserve">in feature files coming from which play, so the </w:t>
-      </w:r>
-      <w:r>
-        <w:rPr>
-          <w:rFonts w:ascii="Helvetica" w:hAnsi="Helvetica" w:cs="Helvetica"/>
-          <w:color w:val="1D1F22"/>
-          <w:shd w:val="clear" w:color="auto" w:fill="FFFFFF"/>
-        </w:rPr>
-        <w:t>Homogeneity</w:t>
-      </w:r>
-      <w:r>
-        <w:rPr>
-          <w:rFonts w:ascii="Helvetica" w:hAnsi="Helvetica" w:cs="Helvetica"/>
-          <w:color w:val="1D1F22"/>
-          <w:shd w:val="clear" w:color="auto" w:fill="FFFFFF"/>
-        </w:rPr>
-        <w:t>, Completeness, V-measure can be calculated between labes and km.labels</w:t>
-      </w:r>
-    </w:p>
-    <w:p>
-      <w:pPr>
-        <w:rPr>
-          <w:rFonts w:ascii="Helvetica" w:hAnsi="Helvetica" w:cs="Helvetica"/>
-          <w:color w:val="1D1F22"/>
-          <w:shd w:val="clear" w:color="auto" w:fill="FFFFFF"/>
-        </w:rPr>
-      </w:pPr>
-      <w:r>
-        <w:rPr>
-          <w:rFonts w:ascii="Helvetica" w:hAnsi="Helvetica" w:cs="Helvetica"/>
-          <w:color w:val="1D1F22"/>
-          <w:shd w:val="clear" w:color="auto" w:fill="FFFFFF"/>
-        </w:rPr>
-        <w:t>3</w:t>
-      </w:r>
-      <w:r>
-        <w:rPr>
-          <w:rFonts w:ascii="Helvetica" w:hAnsi="Helvetica" w:cs="Helvetica"/>
-          <w:color w:val="1D1F22"/>
-          <w:shd w:val="clear" w:color="auto" w:fill="FFFFFF"/>
-        </w:rPr>
-        <w:t xml:space="preserve">. Somehow there are dtype error using HashingVectorizer and </w:t>
-      </w:r>
-      <w:r>
-        <w:rPr>
-          <w:rFonts w:ascii="Helvetica" w:hAnsi="Helvetica" w:cs="Helvetica"/>
-          <w:color w:val="1D1F22"/>
-          <w:shd w:val="clear" w:color="auto" w:fill="FFFFFF"/>
-        </w:rPr>
-        <w:t>TfidfTransformer</w:t>
-      </w:r>
-      <w:r>
-        <w:rPr>
-          <w:rFonts w:ascii="Helvetica" w:hAnsi="Helvetica" w:cs="Helvetica"/>
-          <w:color w:val="1D1F22"/>
-          <w:shd w:val="clear" w:color="auto" w:fill="FFFFFF"/>
-        </w:rPr>
-        <w:t xml:space="preserve"> these two feature extraction methods—open to fix and try</w:t>
-      </w:r>
-      <w:r>
-        <w:rPr>
-          <w:rFonts w:ascii="Helvetica" w:hAnsi="Helvetica" w:cs="Helvetica"/>
-          <w:color w:val="1D1F22"/>
-          <w:shd w:val="clear" w:color="auto" w:fill="FFFFFF"/>
-        </w:rPr>
-        <w:t xml:space="preserve"> if these 2 methods will work better than </w:t>
-      </w:r>
-      <w:r>
-        <w:rPr>
-          <w:rFonts w:ascii="Helvetica" w:hAnsi="Helvetica" w:cs="Helvetica"/>
-          <w:color w:val="1D1F22"/>
-          <w:shd w:val="clear" w:color="auto" w:fill="FFFFFF"/>
-        </w:rPr>
-        <w:t>TfidfVectorizer</w:t>
+        <w:t>pen to fix and try</w:t>
+      </w:r>
+      <w:r>
+        <w:rPr>
+          <w:rFonts w:ascii="Helvetica" w:hAnsi="Helvetica" w:cs="Helvetica"/>
+          <w:color w:val="1D1F22"/>
+          <w:shd w:val="clear" w:color="auto" w:fill="FFFFFF"/>
+        </w:rPr>
+        <w:t xml:space="preserve"> if these 2 methods will work better than TfidfVectorizer</w:t>
+      </w:r>
+    </w:p>
+    <w:p>
+      <w:pPr>
+        <w:rPr>
+          <w:rFonts w:ascii="Helvetica" w:hAnsi="Helvetica" w:cs="Helvetica"/>
+          <w:color w:val="1D1F22"/>
+          <w:shd w:val="clear" w:color="auto" w:fill="FFFFFF"/>
+        </w:rPr>
+      </w:pPr>
+      <w:r>
+        <w:rPr>
+          <w:rFonts w:ascii="Helvetica" w:hAnsi="Helvetica" w:cs="Helvetica"/>
+          <w:color w:val="1D1F22"/>
+          <w:shd w:val="clear" w:color="auto" w:fill="FFFFFF"/>
+        </w:rPr>
+        <w:lastRenderedPageBreak/>
+        <w:t>4. Cross – validation needed? How to detect suspicious outlier( doubted not Shakespear authored works?)</w:t>
       </w:r>
     </w:p>
     <w:p>

</xml_diff>

<commit_message>
k clustering plots are made, and analysis are drawn,one major long stripped cluster can be seen, need to use GMM and verify consistency
</commit_message>
<xml_diff>
--- a/HW4/trial and test note.docx
+++ b/HW4/trial and test note.docx
@@ -148,7 +148,23 @@
           <w:color w:val="1D1F22"/>
           <w:shd w:val="clear" w:color="auto" w:fill="FFFFFF"/>
         </w:rPr>
-        <w:t>Using K means++ to cluster, the vectorized 5000- feature array got much better clustering resulst than using LSA reduced 2 feature array. Maybe increasing features will get better result?</w:t>
+        <w:t>Using K means++ to cluster, the vectorized 5000- feature array got much better clustering resulst than using LSA reduced 2 feature array.</w:t>
+      </w:r>
+      <w:r>
+        <w:rPr>
+          <w:rFonts w:ascii="Helvetica" w:hAnsi="Helvetica" w:cs="Helvetica"/>
+          <w:color w:val="1D1F22"/>
+          <w:shd w:val="clear" w:color="auto" w:fill="FFFFFF"/>
+        </w:rPr>
+        <w:t xml:space="preserve"> Also there can be seen a major long-stripped clusters existing in the plays, acts, scenes, and a few other smaller “outlier” clusters.</w:t>
+      </w:r>
+      <w:r>
+        <w:rPr>
+          <w:rFonts w:ascii="Helvetica" w:hAnsi="Helvetica" w:cs="Helvetica"/>
+          <w:color w:val="1D1F22"/>
+          <w:shd w:val="clear" w:color="auto" w:fill="FFFFFF"/>
+        </w:rPr>
+        <w:t xml:space="preserve"> Maybe increasing features will get better result?</w:t>
       </w:r>
     </w:p>
     <w:p>
@@ -292,19 +308,84 @@
     </w:p>
     <w:p>
       <w:pPr>
-        <w:rPr>
-          <w:rFonts w:ascii="Helvetica" w:hAnsi="Helvetica" w:cs="Helvetica"/>
-          <w:color w:val="1D1F22"/>
-          <w:shd w:val="clear" w:color="auto" w:fill="FFFFFF"/>
-        </w:rPr>
-      </w:pPr>
-      <w:r>
-        <w:rPr>
-          <w:rFonts w:ascii="Helvetica" w:hAnsi="Helvetica" w:cs="Helvetica"/>
-          <w:color w:val="1D1F22"/>
-          <w:shd w:val="clear" w:color="auto" w:fill="FFFFFF"/>
-        </w:rPr>
-        <w:t xml:space="preserve">      2.   Add label text files to denote the row in feature files coming from which play, so the </w:t>
+        <w:pStyle w:val="ListParagraph"/>
+        <w:numPr>
+          <w:ilvl w:val="0"/>
+          <w:numId w:val="1"/>
+        </w:numPr>
+        <w:rPr>
+          <w:rFonts w:ascii="Helvetica" w:hAnsi="Helvetica" w:cs="Helvetica"/>
+          <w:color w:val="1D1F22"/>
+          <w:shd w:val="clear" w:color="auto" w:fill="FFFFFF"/>
+        </w:rPr>
+      </w:pPr>
+      <w:r>
+        <w:rPr>
+          <w:rFonts w:ascii="Helvetica" w:hAnsi="Helvetica" w:cs="Helvetica"/>
+          <w:color w:val="1D1F22"/>
+          <w:shd w:val="clear" w:color="auto" w:fill="FFFFFF"/>
+        </w:rPr>
+        <w:t>Use GMM which works better than K means in dealing with long stripped clusters</w:t>
+      </w:r>
+    </w:p>
+    <w:p>
+      <w:pPr>
+        <w:ind w:left="450"/>
+        <w:rPr>
+          <w:rFonts w:ascii="Helvetica" w:hAnsi="Helvetica" w:cs="Helvetica"/>
+          <w:color w:val="1D1F22"/>
+          <w:shd w:val="clear" w:color="auto" w:fill="FFFFFF"/>
+        </w:rPr>
+      </w:pPr>
+      <w:r>
+        <w:rPr>
+          <w:rFonts w:ascii="Helvetica" w:hAnsi="Helvetica" w:cs="Helvetica"/>
+          <w:color w:val="1D1F22"/>
+          <w:shd w:val="clear" w:color="auto" w:fill="FFFFFF"/>
+        </w:rPr>
+        <w:t xml:space="preserve">3. </w:t>
+      </w:r>
+      <w:r>
+        <w:rPr>
+          <w:rFonts w:ascii="Helvetica" w:hAnsi="Helvetica" w:cs="Helvetica"/>
+          <w:color w:val="1D1F22"/>
+          <w:shd w:val="clear" w:color="auto" w:fill="FFFFFF"/>
+        </w:rPr>
+        <w:t>Verify the consistency of the clustering results</w:t>
+      </w:r>
+      <w:r>
+        <w:rPr>
+          <w:rFonts w:ascii="Helvetica" w:hAnsi="Helvetica" w:cs="Helvetica"/>
+          <w:color w:val="1D1F22"/>
+          <w:shd w:val="clear" w:color="auto" w:fill="FFFFFF"/>
+        </w:rPr>
+        <w:t>: outlier plays contain outlier acts containing outlier scenes</w:t>
+      </w:r>
+    </w:p>
+    <w:p>
+      <w:pPr>
+        <w:rPr>
+          <w:rFonts w:ascii="Helvetica" w:hAnsi="Helvetica" w:cs="Helvetica"/>
+          <w:color w:val="1D1F22"/>
+          <w:shd w:val="clear" w:color="auto" w:fill="FFFFFF"/>
+        </w:rPr>
+      </w:pPr>
+      <w:r>
+        <w:rPr>
+          <w:rFonts w:ascii="Helvetica" w:hAnsi="Helvetica" w:cs="Helvetica"/>
+          <w:color w:val="1D1F22"/>
+          <w:shd w:val="clear" w:color="auto" w:fill="FFFFFF"/>
+        </w:rPr>
+        <w:lastRenderedPageBreak/>
+        <w:t>4</w:t>
+      </w:r>
+      <w:r>
+        <w:rPr>
+          <w:rFonts w:ascii="Helvetica" w:hAnsi="Helvetica" w:cs="Helvetica"/>
+          <w:color w:val="1D1F22"/>
+          <w:shd w:val="clear" w:color="auto" w:fill="FFFFFF"/>
+        </w:rPr>
+        <w:t xml:space="preserve">.   Add label text files to denote the row in feature files coming from which play, so the </w:t>
       </w:r>
       <w:r>
         <w:rPr>
@@ -369,7 +450,7 @@
           <w:color w:val="1D1F22"/>
           <w:shd w:val="clear" w:color="auto" w:fill="FFFFFF"/>
         </w:rPr>
-        <w:t>3</w:t>
+        <w:t>5</w:t>
       </w:r>
       <w:r>
         <w:rPr>
@@ -393,43 +474,42 @@
           <w:color w:val="1D1F22"/>
           <w:shd w:val="clear" w:color="auto" w:fill="FFFFFF"/>
         </w:rPr>
-        <w:t xml:space="preserve"> these two feature extraction methods—o</w:t>
+        <w:t xml:space="preserve"> these two feature extraction methods—open to fix and try</w:t>
+      </w:r>
+      <w:r>
+        <w:rPr>
+          <w:rFonts w:ascii="Helvetica" w:hAnsi="Helvetica" w:cs="Helvetica"/>
+          <w:color w:val="1D1F22"/>
+          <w:shd w:val="clear" w:color="auto" w:fill="FFFFFF"/>
+        </w:rPr>
+        <w:t xml:space="preserve"> if these 2 methods will work better than TfidfVectorizer</w:t>
       </w:r>
       <w:bookmarkStart w:id="0" w:name="_GoBack"/>
       <w:bookmarkEnd w:id="0"/>
-      <w:r>
-        <w:rPr>
-          <w:rFonts w:ascii="Helvetica" w:hAnsi="Helvetica" w:cs="Helvetica"/>
-          <w:color w:val="1D1F22"/>
-          <w:shd w:val="clear" w:color="auto" w:fill="FFFFFF"/>
-        </w:rPr>
-        <w:t>pen to fix and try</w:t>
-      </w:r>
-      <w:r>
-        <w:rPr>
-          <w:rFonts w:ascii="Helvetica" w:hAnsi="Helvetica" w:cs="Helvetica"/>
-          <w:color w:val="1D1F22"/>
-          <w:shd w:val="clear" w:color="auto" w:fill="FFFFFF"/>
-        </w:rPr>
-        <w:t xml:space="preserve"> if these 2 methods will work better than TfidfVectorizer</w:t>
-      </w:r>
-    </w:p>
-    <w:p>
-      <w:pPr>
-        <w:rPr>
-          <w:rFonts w:ascii="Helvetica" w:hAnsi="Helvetica" w:cs="Helvetica"/>
-          <w:color w:val="1D1F22"/>
-          <w:shd w:val="clear" w:color="auto" w:fill="FFFFFF"/>
-        </w:rPr>
-      </w:pPr>
-      <w:r>
-        <w:rPr>
-          <w:rFonts w:ascii="Helvetica" w:hAnsi="Helvetica" w:cs="Helvetica"/>
-          <w:color w:val="1D1F22"/>
-          <w:shd w:val="clear" w:color="auto" w:fill="FFFFFF"/>
-        </w:rPr>
-        <w:lastRenderedPageBreak/>
-        <w:t>4. Cross – validation needed? How to detect suspicious outlier( doubted not Shakespear authored works?)</w:t>
+    </w:p>
+    <w:p>
+      <w:pPr>
+        <w:rPr>
+          <w:rFonts w:ascii="Helvetica" w:hAnsi="Helvetica" w:cs="Helvetica"/>
+          <w:color w:val="1D1F22"/>
+          <w:shd w:val="clear" w:color="auto" w:fill="FFFFFF"/>
+        </w:rPr>
+      </w:pPr>
+      <w:r>
+        <w:rPr>
+          <w:rFonts w:ascii="Helvetica" w:hAnsi="Helvetica" w:cs="Helvetica"/>
+          <w:color w:val="1D1F22"/>
+          <w:shd w:val="clear" w:color="auto" w:fill="FFFFFF"/>
+        </w:rPr>
+        <w:t>6</w:t>
+      </w:r>
+      <w:r>
+        <w:rPr>
+          <w:rFonts w:ascii="Helvetica" w:hAnsi="Helvetica" w:cs="Helvetica"/>
+          <w:color w:val="1D1F22"/>
+          <w:shd w:val="clear" w:color="auto" w:fill="FFFFFF"/>
+        </w:rPr>
+        <w:t>. Cross – validation needed? How to detect suspicious outlier( doubted not Shakespear authored works?)</w:t>
       </w:r>
     </w:p>
     <w:p>
@@ -463,7 +543,7 @@
       <w:lvlText w:val="%1."/>
       <w:lvlJc w:val="left"/>
       <w:pPr>
-        <w:ind w:left="720" w:hanging="360"/>
+        <w:ind w:left="810" w:hanging="360"/>
       </w:pPr>
       <w:rPr>
         <w:rFonts w:hint="default"/>

</xml_diff>

<commit_message>
validated consistency and identified outlier plays,scenes,acts when clustering setting to 2
</commit_message>
<xml_diff>
--- a/HW4/trial and test note.docx
+++ b/HW4/trial and test note.docx
@@ -68,6 +68,30 @@
     </w:p>
     <w:p>
       <w:pPr>
+        <w:pStyle w:val="ListParagraph"/>
+        <w:numPr>
+          <w:ilvl w:val="0"/>
+          <w:numId w:val="2"/>
+        </w:numPr>
+        <w:rPr>
+          <w:rFonts w:ascii="Helvetica" w:hAnsi="Helvetica" w:cs="Helvetica"/>
+          <w:b/>
+          <w:color w:val="1D1F22"/>
+          <w:shd w:val="clear" w:color="auto" w:fill="FFFFFF"/>
+        </w:rPr>
+      </w:pPr>
+      <w:r>
+        <w:rPr>
+          <w:rFonts w:ascii="Helvetica" w:hAnsi="Helvetica" w:cs="Helvetica"/>
+          <w:b/>
+          <w:color w:val="1D1F22"/>
+          <w:shd w:val="clear" w:color="auto" w:fill="FFFFFF"/>
+        </w:rPr>
+        <w:t>Bag of words ( uni-gram)</w:t>
+      </w:r>
+    </w:p>
+    <w:p>
+      <w:pPr>
         <w:rPr>
           <w:rFonts w:ascii="Helvetica" w:hAnsi="Helvetica" w:cs="Helvetica"/>
           <w:color w:val="1D1F22"/>
@@ -138,34 +162,510 @@
       <w:pPr>
         <w:rPr>
           <w:rFonts w:ascii="Helvetica" w:hAnsi="Helvetica" w:cs="Helvetica"/>
-          <w:color w:val="1D1F22"/>
-          <w:shd w:val="clear" w:color="auto" w:fill="FFFFFF"/>
-        </w:rPr>
-      </w:pPr>
-      <w:r>
-        <w:rPr>
-          <w:rFonts w:ascii="Helvetica" w:hAnsi="Helvetica" w:cs="Helvetica"/>
-          <w:color w:val="1D1F22"/>
-          <w:shd w:val="clear" w:color="auto" w:fill="FFFFFF"/>
-        </w:rPr>
-        <w:t>Using K means++ to cluster, the vectorized 5000- feature array got much better clustering resulst than using LSA reduced 2 feature array.</w:t>
-      </w:r>
-      <w:r>
-        <w:rPr>
-          <w:rFonts w:ascii="Helvetica" w:hAnsi="Helvetica" w:cs="Helvetica"/>
-          <w:color w:val="1D1F22"/>
-          <w:shd w:val="clear" w:color="auto" w:fill="FFFFFF"/>
-        </w:rPr>
-        <w:t xml:space="preserve"> Also there can be seen a major long-stripped clusters existing in the plays, acts, scenes, and a few other smaller “outlier” clusters.</w:t>
-      </w:r>
-      <w:r>
-        <w:rPr>
-          <w:rFonts w:ascii="Helvetica" w:hAnsi="Helvetica" w:cs="Helvetica"/>
-          <w:color w:val="1D1F22"/>
-          <w:shd w:val="clear" w:color="auto" w:fill="FFFFFF"/>
-        </w:rPr>
-        <w:t xml:space="preserve"> Maybe increasing features will get better result?</w:t>
-      </w:r>
+          <w:b/>
+          <w:color w:val="1D1F22"/>
+          <w:shd w:val="clear" w:color="auto" w:fill="FFFFFF"/>
+        </w:rPr>
+      </w:pPr>
+      <w:r>
+        <w:rPr>
+          <w:rFonts w:ascii="Helvetica" w:hAnsi="Helvetica" w:cs="Helvetica"/>
+          <w:b/>
+          <w:color w:val="1D1F22"/>
+          <w:shd w:val="clear" w:color="auto" w:fill="FFFFFF"/>
+        </w:rPr>
+        <w:t>Clustering</w:t>
+      </w:r>
+    </w:p>
+    <w:p>
+      <w:pPr>
+        <w:pStyle w:val="HTMLPreformatted"/>
+        <w:shd w:val="clear" w:color="auto" w:fill="FFFFFF"/>
+        <w:wordWrap w:val="0"/>
+        <w:spacing w:line="255" w:lineRule="atLeast"/>
+        <w:textAlignment w:val="baseline"/>
+        <w:rPr>
+          <w:rFonts w:ascii="Helvetica" w:hAnsi="Helvetica" w:cs="Helvetica"/>
+          <w:color w:val="1D1F22"/>
+          <w:shd w:val="clear" w:color="auto" w:fill="FFFFFF"/>
+        </w:rPr>
+      </w:pPr>
+      <w:r>
+        <w:rPr>
+          <w:rFonts w:ascii="Helvetica" w:hAnsi="Helvetica" w:cs="Helvetica"/>
+          <w:color w:val="1D1F22"/>
+          <w:shd w:val="clear" w:color="auto" w:fill="FFFFFF"/>
+        </w:rPr>
+        <w:t>K means clustered Bag of words features extract( both vectorized and LSA dimensionality reduced) generate the following Outliers plays( when set cluster numebr to 2), and the scenes, acts outliers are also mostly coming from the following plays, which validates consistency</w:t>
+      </w:r>
+    </w:p>
+    <w:p>
+      <w:pPr>
+        <w:pStyle w:val="HTMLPreformatted"/>
+        <w:shd w:val="clear" w:color="auto" w:fill="FFFFFF"/>
+        <w:wordWrap w:val="0"/>
+        <w:spacing w:line="255" w:lineRule="atLeast"/>
+        <w:textAlignment w:val="baseline"/>
+        <w:rPr>
+          <w:color w:val="000000"/>
+          <w:sz w:val="21"/>
+          <w:szCs w:val="21"/>
+        </w:rPr>
+      </w:pPr>
+      <w:r>
+        <w:rPr>
+          <w:rFonts w:ascii="Helvetica" w:hAnsi="Helvetica" w:cs="Helvetica"/>
+          <w:color w:val="1D1F22"/>
+          <w:shd w:val="clear" w:color="auto" w:fill="FFFFFF"/>
+        </w:rPr>
+        <w:t xml:space="preserve"> </w:t>
+      </w:r>
+      <w:r>
+        <w:rPr>
+          <w:rFonts w:ascii="Helvetica" w:hAnsi="Helvetica" w:cs="Helvetica"/>
+          <w:color w:val="1D1F22"/>
+          <w:shd w:val="clear" w:color="auto" w:fill="FFFFFF"/>
+        </w:rPr>
+        <w:t>[</w:t>
+      </w:r>
+      <w:r>
+        <w:rPr>
+          <w:color w:val="000000"/>
+          <w:sz w:val="21"/>
+          <w:szCs w:val="21"/>
+        </w:rPr>
+        <w:t>the comedy of errors']</w:t>
+      </w:r>
+      <w:bookmarkStart w:id="0" w:name="_GoBack"/>
+      <w:bookmarkEnd w:id="0"/>
+    </w:p>
+    <w:p>
+      <w:pPr>
+        <w:shd w:val="clear" w:color="auto" w:fill="FFFFFF"/>
+        <w:tabs>
+          <w:tab w:val="left" w:pos="916"/>
+          <w:tab w:val="left" w:pos="1832"/>
+          <w:tab w:val="left" w:pos="2748"/>
+          <w:tab w:val="left" w:pos="3664"/>
+          <w:tab w:val="left" w:pos="4580"/>
+          <w:tab w:val="left" w:pos="5496"/>
+          <w:tab w:val="left" w:pos="6412"/>
+          <w:tab w:val="left" w:pos="7328"/>
+          <w:tab w:val="left" w:pos="8244"/>
+          <w:tab w:val="left" w:pos="9160"/>
+          <w:tab w:val="left" w:pos="10076"/>
+          <w:tab w:val="left" w:pos="10992"/>
+          <w:tab w:val="left" w:pos="11908"/>
+          <w:tab w:val="left" w:pos="12824"/>
+          <w:tab w:val="left" w:pos="13740"/>
+          <w:tab w:val="left" w:pos="14656"/>
+        </w:tabs>
+        <w:wordWrap w:val="0"/>
+        <w:spacing w:after="0" w:line="255" w:lineRule="atLeast"/>
+        <w:textAlignment w:val="baseline"/>
+        <w:rPr>
+          <w:rFonts w:ascii="Courier New" w:eastAsia="Times New Roman" w:hAnsi="Courier New" w:cs="Courier New"/>
+          <w:color w:val="000000"/>
+          <w:sz w:val="21"/>
+          <w:szCs w:val="21"/>
+        </w:rPr>
+      </w:pPr>
+      <w:r>
+        <w:rPr>
+          <w:rFonts w:ascii="Courier New" w:eastAsia="Times New Roman" w:hAnsi="Courier New" w:cs="Courier New"/>
+          <w:color w:val="000000"/>
+          <w:sz w:val="21"/>
+          <w:szCs w:val="21"/>
+        </w:rPr>
+        <w:t>['the first part of king henry the fourth']</w:t>
+      </w:r>
+    </w:p>
+    <w:p>
+      <w:pPr>
+        <w:shd w:val="clear" w:color="auto" w:fill="FFFFFF"/>
+        <w:tabs>
+          <w:tab w:val="left" w:pos="916"/>
+          <w:tab w:val="left" w:pos="1832"/>
+          <w:tab w:val="left" w:pos="2748"/>
+          <w:tab w:val="left" w:pos="3664"/>
+          <w:tab w:val="left" w:pos="4580"/>
+          <w:tab w:val="left" w:pos="5496"/>
+          <w:tab w:val="left" w:pos="6412"/>
+          <w:tab w:val="left" w:pos="7328"/>
+          <w:tab w:val="left" w:pos="8244"/>
+          <w:tab w:val="left" w:pos="9160"/>
+          <w:tab w:val="left" w:pos="10076"/>
+          <w:tab w:val="left" w:pos="10992"/>
+          <w:tab w:val="left" w:pos="11908"/>
+          <w:tab w:val="left" w:pos="12824"/>
+          <w:tab w:val="left" w:pos="13740"/>
+          <w:tab w:val="left" w:pos="14656"/>
+        </w:tabs>
+        <w:wordWrap w:val="0"/>
+        <w:spacing w:after="0" w:line="255" w:lineRule="atLeast"/>
+        <w:textAlignment w:val="baseline"/>
+        <w:rPr>
+          <w:rFonts w:ascii="Courier New" w:eastAsia="Times New Roman" w:hAnsi="Courier New" w:cs="Courier New"/>
+          <w:color w:val="000000"/>
+          <w:sz w:val="21"/>
+          <w:szCs w:val="21"/>
+        </w:rPr>
+      </w:pPr>
+      <w:r>
+        <w:rPr>
+          <w:rFonts w:ascii="Courier New" w:eastAsia="Times New Roman" w:hAnsi="Courier New" w:cs="Courier New"/>
+          <w:color w:val="000000"/>
+          <w:sz w:val="21"/>
+          <w:szCs w:val="21"/>
+        </w:rPr>
+        <w:t>['the second part of king henry the fourth']</w:t>
+      </w:r>
+    </w:p>
+    <w:p>
+      <w:pPr>
+        <w:shd w:val="clear" w:color="auto" w:fill="FFFFFF"/>
+        <w:tabs>
+          <w:tab w:val="left" w:pos="916"/>
+          <w:tab w:val="left" w:pos="1832"/>
+          <w:tab w:val="left" w:pos="2748"/>
+          <w:tab w:val="left" w:pos="3664"/>
+          <w:tab w:val="left" w:pos="4580"/>
+          <w:tab w:val="left" w:pos="5496"/>
+          <w:tab w:val="left" w:pos="6412"/>
+          <w:tab w:val="left" w:pos="7328"/>
+          <w:tab w:val="left" w:pos="8244"/>
+          <w:tab w:val="left" w:pos="9160"/>
+          <w:tab w:val="left" w:pos="10076"/>
+          <w:tab w:val="left" w:pos="10992"/>
+          <w:tab w:val="left" w:pos="11908"/>
+          <w:tab w:val="left" w:pos="12824"/>
+          <w:tab w:val="left" w:pos="13740"/>
+          <w:tab w:val="left" w:pos="14656"/>
+        </w:tabs>
+        <w:wordWrap w:val="0"/>
+        <w:spacing w:after="0" w:line="255" w:lineRule="atLeast"/>
+        <w:textAlignment w:val="baseline"/>
+        <w:rPr>
+          <w:rFonts w:ascii="Courier New" w:eastAsia="Times New Roman" w:hAnsi="Courier New" w:cs="Courier New"/>
+          <w:color w:val="000000"/>
+          <w:sz w:val="21"/>
+          <w:szCs w:val="21"/>
+        </w:rPr>
+      </w:pPr>
+      <w:r>
+        <w:rPr>
+          <w:rFonts w:ascii="Courier New" w:eastAsia="Times New Roman" w:hAnsi="Courier New" w:cs="Courier New"/>
+          <w:color w:val="000000"/>
+          <w:sz w:val="21"/>
+          <w:szCs w:val="21"/>
+        </w:rPr>
+        <w:t>['the life of king henry the fifth']</w:t>
+      </w:r>
+    </w:p>
+    <w:p>
+      <w:pPr>
+        <w:shd w:val="clear" w:color="auto" w:fill="FFFFFF"/>
+        <w:tabs>
+          <w:tab w:val="left" w:pos="916"/>
+          <w:tab w:val="left" w:pos="1832"/>
+          <w:tab w:val="left" w:pos="2748"/>
+          <w:tab w:val="left" w:pos="3664"/>
+          <w:tab w:val="left" w:pos="4580"/>
+          <w:tab w:val="left" w:pos="5496"/>
+          <w:tab w:val="left" w:pos="6412"/>
+          <w:tab w:val="left" w:pos="7328"/>
+          <w:tab w:val="left" w:pos="8244"/>
+          <w:tab w:val="left" w:pos="9160"/>
+          <w:tab w:val="left" w:pos="10076"/>
+          <w:tab w:val="left" w:pos="10992"/>
+          <w:tab w:val="left" w:pos="11908"/>
+          <w:tab w:val="left" w:pos="12824"/>
+          <w:tab w:val="left" w:pos="13740"/>
+          <w:tab w:val="left" w:pos="14656"/>
+        </w:tabs>
+        <w:wordWrap w:val="0"/>
+        <w:spacing w:after="0" w:line="255" w:lineRule="atLeast"/>
+        <w:textAlignment w:val="baseline"/>
+        <w:rPr>
+          <w:rFonts w:ascii="Courier New" w:eastAsia="Times New Roman" w:hAnsi="Courier New" w:cs="Courier New"/>
+          <w:color w:val="000000"/>
+          <w:sz w:val="21"/>
+          <w:szCs w:val="21"/>
+        </w:rPr>
+      </w:pPr>
+      <w:r>
+        <w:rPr>
+          <w:rFonts w:ascii="Courier New" w:eastAsia="Times New Roman" w:hAnsi="Courier New" w:cs="Courier New"/>
+          <w:color w:val="000000"/>
+          <w:sz w:val="21"/>
+          <w:szCs w:val="21"/>
+        </w:rPr>
+        <w:t>['the first part of king henry the sixth']</w:t>
+      </w:r>
+    </w:p>
+    <w:p>
+      <w:pPr>
+        <w:shd w:val="clear" w:color="auto" w:fill="FFFFFF"/>
+        <w:tabs>
+          <w:tab w:val="left" w:pos="916"/>
+          <w:tab w:val="left" w:pos="1832"/>
+          <w:tab w:val="left" w:pos="2748"/>
+          <w:tab w:val="left" w:pos="3664"/>
+          <w:tab w:val="left" w:pos="4580"/>
+          <w:tab w:val="left" w:pos="5496"/>
+          <w:tab w:val="left" w:pos="6412"/>
+          <w:tab w:val="left" w:pos="7328"/>
+          <w:tab w:val="left" w:pos="8244"/>
+          <w:tab w:val="left" w:pos="9160"/>
+          <w:tab w:val="left" w:pos="10076"/>
+          <w:tab w:val="left" w:pos="10992"/>
+          <w:tab w:val="left" w:pos="11908"/>
+          <w:tab w:val="left" w:pos="12824"/>
+          <w:tab w:val="left" w:pos="13740"/>
+          <w:tab w:val="left" w:pos="14656"/>
+        </w:tabs>
+        <w:wordWrap w:val="0"/>
+        <w:spacing w:after="0" w:line="255" w:lineRule="atLeast"/>
+        <w:textAlignment w:val="baseline"/>
+        <w:rPr>
+          <w:rFonts w:ascii="Courier New" w:eastAsia="Times New Roman" w:hAnsi="Courier New" w:cs="Courier New"/>
+          <w:color w:val="000000"/>
+          <w:sz w:val="21"/>
+          <w:szCs w:val="21"/>
+        </w:rPr>
+      </w:pPr>
+      <w:r>
+        <w:rPr>
+          <w:rFonts w:ascii="Courier New" w:eastAsia="Times New Roman" w:hAnsi="Courier New" w:cs="Courier New"/>
+          <w:color w:val="000000"/>
+          <w:sz w:val="21"/>
+          <w:szCs w:val="21"/>
+        </w:rPr>
+        <w:t>['the second part of king henry the sixth']</w:t>
+      </w:r>
+    </w:p>
+    <w:p>
+      <w:pPr>
+        <w:shd w:val="clear" w:color="auto" w:fill="FFFFFF"/>
+        <w:tabs>
+          <w:tab w:val="left" w:pos="916"/>
+          <w:tab w:val="left" w:pos="1832"/>
+          <w:tab w:val="left" w:pos="2748"/>
+          <w:tab w:val="left" w:pos="3664"/>
+          <w:tab w:val="left" w:pos="4580"/>
+          <w:tab w:val="left" w:pos="5496"/>
+          <w:tab w:val="left" w:pos="6412"/>
+          <w:tab w:val="left" w:pos="7328"/>
+          <w:tab w:val="left" w:pos="8244"/>
+          <w:tab w:val="left" w:pos="9160"/>
+          <w:tab w:val="left" w:pos="10076"/>
+          <w:tab w:val="left" w:pos="10992"/>
+          <w:tab w:val="left" w:pos="11908"/>
+          <w:tab w:val="left" w:pos="12824"/>
+          <w:tab w:val="left" w:pos="13740"/>
+          <w:tab w:val="left" w:pos="14656"/>
+        </w:tabs>
+        <w:wordWrap w:val="0"/>
+        <w:spacing w:after="0" w:line="255" w:lineRule="atLeast"/>
+        <w:textAlignment w:val="baseline"/>
+        <w:rPr>
+          <w:rFonts w:ascii="Courier New" w:eastAsia="Times New Roman" w:hAnsi="Courier New" w:cs="Courier New"/>
+          <w:color w:val="000000"/>
+          <w:sz w:val="21"/>
+          <w:szCs w:val="21"/>
+        </w:rPr>
+      </w:pPr>
+      <w:r>
+        <w:rPr>
+          <w:rFonts w:ascii="Courier New" w:eastAsia="Times New Roman" w:hAnsi="Courier New" w:cs="Courier New"/>
+          <w:color w:val="000000"/>
+          <w:sz w:val="21"/>
+          <w:szCs w:val="21"/>
+        </w:rPr>
+        <w:t>['the third part of king henry the sixth']</w:t>
+      </w:r>
+    </w:p>
+    <w:p>
+      <w:pPr>
+        <w:shd w:val="clear" w:color="auto" w:fill="FFFFFF"/>
+        <w:tabs>
+          <w:tab w:val="left" w:pos="916"/>
+          <w:tab w:val="left" w:pos="1832"/>
+          <w:tab w:val="left" w:pos="2748"/>
+          <w:tab w:val="left" w:pos="3664"/>
+          <w:tab w:val="left" w:pos="4580"/>
+          <w:tab w:val="left" w:pos="5496"/>
+          <w:tab w:val="left" w:pos="6412"/>
+          <w:tab w:val="left" w:pos="7328"/>
+          <w:tab w:val="left" w:pos="8244"/>
+          <w:tab w:val="left" w:pos="9160"/>
+          <w:tab w:val="left" w:pos="10076"/>
+          <w:tab w:val="left" w:pos="10992"/>
+          <w:tab w:val="left" w:pos="11908"/>
+          <w:tab w:val="left" w:pos="12824"/>
+          <w:tab w:val="left" w:pos="13740"/>
+          <w:tab w:val="left" w:pos="14656"/>
+        </w:tabs>
+        <w:wordWrap w:val="0"/>
+        <w:spacing w:after="0" w:line="255" w:lineRule="atLeast"/>
+        <w:textAlignment w:val="baseline"/>
+        <w:rPr>
+          <w:rFonts w:ascii="Courier New" w:eastAsia="Times New Roman" w:hAnsi="Courier New" w:cs="Courier New"/>
+          <w:color w:val="000000"/>
+          <w:sz w:val="21"/>
+          <w:szCs w:val="21"/>
+        </w:rPr>
+      </w:pPr>
+      <w:r>
+        <w:rPr>
+          <w:rFonts w:ascii="Courier New" w:eastAsia="Times New Roman" w:hAnsi="Courier New" w:cs="Courier New"/>
+          <w:color w:val="000000"/>
+          <w:sz w:val="21"/>
+          <w:szCs w:val="21"/>
+        </w:rPr>
+        <w:t>['the life of king henry the eighth']</w:t>
+      </w:r>
+    </w:p>
+    <w:p>
+      <w:pPr>
+        <w:shd w:val="clear" w:color="auto" w:fill="FFFFFF"/>
+        <w:tabs>
+          <w:tab w:val="left" w:pos="916"/>
+          <w:tab w:val="left" w:pos="1832"/>
+          <w:tab w:val="left" w:pos="2748"/>
+          <w:tab w:val="left" w:pos="3664"/>
+          <w:tab w:val="left" w:pos="4580"/>
+          <w:tab w:val="left" w:pos="5496"/>
+          <w:tab w:val="left" w:pos="6412"/>
+          <w:tab w:val="left" w:pos="7328"/>
+          <w:tab w:val="left" w:pos="8244"/>
+          <w:tab w:val="left" w:pos="9160"/>
+          <w:tab w:val="left" w:pos="10076"/>
+          <w:tab w:val="left" w:pos="10992"/>
+          <w:tab w:val="left" w:pos="11908"/>
+          <w:tab w:val="left" w:pos="12824"/>
+          <w:tab w:val="left" w:pos="13740"/>
+          <w:tab w:val="left" w:pos="14656"/>
+        </w:tabs>
+        <w:wordWrap w:val="0"/>
+        <w:spacing w:after="0" w:line="255" w:lineRule="atLeast"/>
+        <w:textAlignment w:val="baseline"/>
+        <w:rPr>
+          <w:rFonts w:ascii="Courier New" w:eastAsia="Times New Roman" w:hAnsi="Courier New" w:cs="Courier New"/>
+          <w:color w:val="000000"/>
+          <w:sz w:val="21"/>
+          <w:szCs w:val="21"/>
+        </w:rPr>
+      </w:pPr>
+      <w:r>
+        <w:rPr>
+          <w:rFonts w:ascii="Courier New" w:eastAsia="Times New Roman" w:hAnsi="Courier New" w:cs="Courier New"/>
+          <w:color w:val="000000"/>
+          <w:sz w:val="21"/>
+          <w:szCs w:val="21"/>
+        </w:rPr>
+        <w:t>['the life and death of king john']</w:t>
+      </w:r>
+    </w:p>
+    <w:p>
+      <w:pPr>
+        <w:shd w:val="clear" w:color="auto" w:fill="FFFFFF"/>
+        <w:tabs>
+          <w:tab w:val="left" w:pos="916"/>
+          <w:tab w:val="left" w:pos="1832"/>
+          <w:tab w:val="left" w:pos="2748"/>
+          <w:tab w:val="left" w:pos="3664"/>
+          <w:tab w:val="left" w:pos="4580"/>
+          <w:tab w:val="left" w:pos="5496"/>
+          <w:tab w:val="left" w:pos="6412"/>
+          <w:tab w:val="left" w:pos="7328"/>
+          <w:tab w:val="left" w:pos="8244"/>
+          <w:tab w:val="left" w:pos="9160"/>
+          <w:tab w:val="left" w:pos="10076"/>
+          <w:tab w:val="left" w:pos="10992"/>
+          <w:tab w:val="left" w:pos="11908"/>
+          <w:tab w:val="left" w:pos="12824"/>
+          <w:tab w:val="left" w:pos="13740"/>
+          <w:tab w:val="left" w:pos="14656"/>
+        </w:tabs>
+        <w:wordWrap w:val="0"/>
+        <w:spacing w:after="0" w:line="255" w:lineRule="atLeast"/>
+        <w:textAlignment w:val="baseline"/>
+        <w:rPr>
+          <w:rFonts w:ascii="Courier New" w:eastAsia="Times New Roman" w:hAnsi="Courier New" w:cs="Courier New"/>
+          <w:color w:val="000000"/>
+          <w:sz w:val="21"/>
+          <w:szCs w:val="21"/>
+        </w:rPr>
+      </w:pPr>
+      <w:r>
+        <w:rPr>
+          <w:rFonts w:ascii="Courier New" w:eastAsia="Times New Roman" w:hAnsi="Courier New" w:cs="Courier New"/>
+          <w:color w:val="000000"/>
+          <w:sz w:val="21"/>
+          <w:szCs w:val="21"/>
+        </w:rPr>
+        <w:t>['the life and death of richard the second']</w:t>
+      </w:r>
+    </w:p>
+    <w:p>
+      <w:pPr>
+        <w:shd w:val="clear" w:color="auto" w:fill="FFFFFF"/>
+        <w:tabs>
+          <w:tab w:val="left" w:pos="916"/>
+          <w:tab w:val="left" w:pos="1832"/>
+          <w:tab w:val="left" w:pos="2748"/>
+          <w:tab w:val="left" w:pos="3664"/>
+          <w:tab w:val="left" w:pos="4580"/>
+          <w:tab w:val="left" w:pos="5496"/>
+          <w:tab w:val="left" w:pos="6412"/>
+          <w:tab w:val="left" w:pos="7328"/>
+          <w:tab w:val="left" w:pos="8244"/>
+          <w:tab w:val="left" w:pos="9160"/>
+          <w:tab w:val="left" w:pos="10076"/>
+          <w:tab w:val="left" w:pos="10992"/>
+          <w:tab w:val="left" w:pos="11908"/>
+          <w:tab w:val="left" w:pos="12824"/>
+          <w:tab w:val="left" w:pos="13740"/>
+          <w:tab w:val="left" w:pos="14656"/>
+        </w:tabs>
+        <w:wordWrap w:val="0"/>
+        <w:spacing w:after="0" w:line="255" w:lineRule="atLeast"/>
+        <w:textAlignment w:val="baseline"/>
+        <w:rPr>
+          <w:rFonts w:ascii="Courier New" w:eastAsia="Times New Roman" w:hAnsi="Courier New" w:cs="Courier New"/>
+          <w:color w:val="000000"/>
+          <w:sz w:val="21"/>
+          <w:szCs w:val="21"/>
+        </w:rPr>
+      </w:pPr>
+      <w:r>
+        <w:rPr>
+          <w:rFonts w:ascii="Courier New" w:eastAsia="Times New Roman" w:hAnsi="Courier New" w:cs="Courier New"/>
+          <w:color w:val="000000"/>
+          <w:sz w:val="21"/>
+          <w:szCs w:val="21"/>
+        </w:rPr>
+        <w:t>['the life and death of richard the third']</w:t>
+      </w:r>
+    </w:p>
+    <w:p>
+      <w:pPr>
+        <w:rPr>
+          <w:rFonts w:ascii="Helvetica" w:hAnsi="Helvetica" w:cs="Helvetica"/>
+          <w:color w:val="1D1F22"/>
+          <w:shd w:val="clear" w:color="auto" w:fill="FFFFFF"/>
+        </w:rPr>
+      </w:pPr>
+    </w:p>
+    <w:p>
+      <w:pPr>
+        <w:rPr>
+          <w:rFonts w:ascii="Helvetica" w:hAnsi="Helvetica" w:cs="Helvetica"/>
+          <w:color w:val="1D1F22"/>
+          <w:shd w:val="clear" w:color="auto" w:fill="FFFFFF"/>
+        </w:rPr>
+      </w:pPr>
     </w:p>
     <w:p>
       <w:pPr>
@@ -235,8 +735,8 @@
     <w:p>
       <w:pPr>
         <w:rPr>
-          <w:rFonts w:ascii="Helvetica" w:hAnsi="Helvetica" w:cs="Helvetica"/>
-          <w:color w:val="1D1F22"/>
+          <w:rStyle w:val="Hyperlink"/>
+          <w:rFonts w:ascii="Helvetica" w:hAnsi="Helvetica" w:cs="Helvetica"/>
           <w:shd w:val="clear" w:color="auto" w:fill="FFFFFF"/>
         </w:rPr>
       </w:pPr>
@@ -259,6 +759,60 @@
           <w:shd w:val="clear" w:color="auto" w:fill="FFFFFF"/>
         </w:rPr>
       </w:pPr>
+      <w:hyperlink r:id="rId9" w:history="1">
+        <w:r>
+          <w:rPr>
+            <w:rStyle w:val="Hyperlink"/>
+            <w:rFonts w:ascii="Helvetica" w:hAnsi="Helvetica" w:cs="Helvetica"/>
+            <w:shd w:val="clear" w:color="auto" w:fill="FFFFFF"/>
+          </w:rPr>
+          <w:t>http://scikit-learn.org/stable/modules/clustering.html</w:t>
+        </w:r>
+      </w:hyperlink>
+      <w:r>
+        <w:rPr>
+          <w:rFonts w:ascii="Helvetica" w:hAnsi="Helvetica" w:cs="Helvetica"/>
+          <w:color w:val="1D1F22"/>
+          <w:shd w:val="clear" w:color="auto" w:fill="FFFFFF"/>
+        </w:rPr>
+        <w:t xml:space="preserve"> ( all clustering methods in sckit)</w:t>
+      </w:r>
+    </w:p>
+    <w:p>
+      <w:pPr>
+        <w:rPr>
+          <w:rFonts w:ascii="Helvetica" w:hAnsi="Helvetica" w:cs="Helvetica"/>
+          <w:color w:val="1D1F22"/>
+          <w:shd w:val="clear" w:color="auto" w:fill="FFFFFF"/>
+        </w:rPr>
+      </w:pPr>
+      <w:hyperlink r:id="rId10" w:history="1">
+        <w:r>
+          <w:rPr>
+            <w:rStyle w:val="Hyperlink"/>
+            <w:rFonts w:ascii="Helvetica" w:hAnsi="Helvetica" w:cs="Helvetica"/>
+            <w:shd w:val="clear" w:color="auto" w:fill="FFFFFF"/>
+          </w:rPr>
+          <w:t>http://www.r-bloggers.com/text-mining-the-complete-works-of-william-shakespeare/</w:t>
+        </w:r>
+      </w:hyperlink>
+      <w:r>
+        <w:rPr>
+          <w:rFonts w:ascii="Helvetica" w:hAnsi="Helvetica" w:cs="Helvetica"/>
+          <w:color w:val="1D1F22"/>
+          <w:shd w:val="clear" w:color="auto" w:fill="FFFFFF"/>
+        </w:rPr>
+        <w:t xml:space="preserve"> R dealing with shakespear and visualization</w:t>
+      </w:r>
+    </w:p>
+    <w:p>
+      <w:pPr>
+        <w:rPr>
+          <w:rFonts w:ascii="Helvetica" w:hAnsi="Helvetica" w:cs="Helvetica"/>
+          <w:color w:val="1D1F22"/>
+          <w:shd w:val="clear" w:color="auto" w:fill="FFFFFF"/>
+        </w:rPr>
+      </w:pPr>
       <w:r>
         <w:rPr>
           <w:rFonts w:ascii="Helvetica" w:hAnsi="Helvetica" w:cs="Helvetica"/>
@@ -277,13 +831,15 @@
         </w:numPr>
         <w:rPr>
           <w:rFonts w:ascii="Helvetica" w:hAnsi="Helvetica" w:cs="Helvetica"/>
-          <w:color w:val="1D1F22"/>
-          <w:shd w:val="clear" w:color="auto" w:fill="FFFFFF"/>
-        </w:rPr>
-      </w:pPr>
-      <w:r>
-        <w:rPr>
-          <w:rFonts w:ascii="Helvetica" w:hAnsi="Helvetica" w:cs="Helvetica"/>
+          <w:strike/>
+          <w:color w:val="1D1F22"/>
+          <w:shd w:val="clear" w:color="auto" w:fill="FFFFFF"/>
+        </w:rPr>
+      </w:pPr>
+      <w:r>
+        <w:rPr>
+          <w:rFonts w:ascii="Helvetica" w:hAnsi="Helvetica" w:cs="Helvetica"/>
+          <w:strike/>
           <w:color w:val="1D1F22"/>
           <w:shd w:val="clear" w:color="auto" w:fill="FFFFFF"/>
         </w:rPr>
@@ -292,6 +848,7 @@
       <w:r>
         <w:rPr>
           <w:rFonts w:ascii="Helvetica" w:hAnsi="Helvetica" w:cs="Helvetica"/>
+          <w:strike/>
           <w:color w:val="1D1F22"/>
           <w:shd w:val="clear" w:color="auto" w:fill="FFFFFF"/>
         </w:rPr>
@@ -300,6 +857,7 @@
       <w:r>
         <w:rPr>
           <w:rFonts w:ascii="Helvetica" w:hAnsi="Helvetica" w:cs="Helvetica"/>
+          <w:strike/>
           <w:color w:val="1D1F22"/>
           <w:shd w:val="clear" w:color="auto" w:fill="FFFFFF"/>
         </w:rPr>
@@ -315,13 +873,15 @@
         </w:numPr>
         <w:rPr>
           <w:rFonts w:ascii="Helvetica" w:hAnsi="Helvetica" w:cs="Helvetica"/>
-          <w:color w:val="1D1F22"/>
-          <w:shd w:val="clear" w:color="auto" w:fill="FFFFFF"/>
-        </w:rPr>
-      </w:pPr>
-      <w:r>
-        <w:rPr>
-          <w:rFonts w:ascii="Helvetica" w:hAnsi="Helvetica" w:cs="Helvetica"/>
+          <w:strike/>
+          <w:color w:val="1D1F22"/>
+          <w:shd w:val="clear" w:color="auto" w:fill="FFFFFF"/>
+        </w:rPr>
+      </w:pPr>
+      <w:r>
+        <w:rPr>
+          <w:rFonts w:ascii="Helvetica" w:hAnsi="Helvetica" w:cs="Helvetica"/>
+          <w:strike/>
           <w:color w:val="1D1F22"/>
           <w:shd w:val="clear" w:color="auto" w:fill="FFFFFF"/>
         </w:rPr>
@@ -333,50 +893,35 @@
         <w:ind w:left="450"/>
         <w:rPr>
           <w:rFonts w:ascii="Helvetica" w:hAnsi="Helvetica" w:cs="Helvetica"/>
-          <w:color w:val="1D1F22"/>
-          <w:shd w:val="clear" w:color="auto" w:fill="FFFFFF"/>
-        </w:rPr>
-      </w:pPr>
-      <w:r>
-        <w:rPr>
-          <w:rFonts w:ascii="Helvetica" w:hAnsi="Helvetica" w:cs="Helvetica"/>
-          <w:color w:val="1D1F22"/>
-          <w:shd w:val="clear" w:color="auto" w:fill="FFFFFF"/>
-        </w:rPr>
-        <w:t xml:space="preserve">3. </w:t>
-      </w:r>
-      <w:r>
-        <w:rPr>
-          <w:rFonts w:ascii="Helvetica" w:hAnsi="Helvetica" w:cs="Helvetica"/>
-          <w:color w:val="1D1F22"/>
-          <w:shd w:val="clear" w:color="auto" w:fill="FFFFFF"/>
-        </w:rPr>
-        <w:t>Verify the consistency of the clustering results</w:t>
-      </w:r>
-      <w:r>
-        <w:rPr>
-          <w:rFonts w:ascii="Helvetica" w:hAnsi="Helvetica" w:cs="Helvetica"/>
-          <w:color w:val="1D1F22"/>
-          <w:shd w:val="clear" w:color="auto" w:fill="FFFFFF"/>
-        </w:rPr>
-        <w:t>: outlier plays contain outlier acts containing outlier scenes</w:t>
-      </w:r>
-    </w:p>
-    <w:p>
-      <w:pPr>
-        <w:rPr>
-          <w:rFonts w:ascii="Helvetica" w:hAnsi="Helvetica" w:cs="Helvetica"/>
-          <w:color w:val="1D1F22"/>
-          <w:shd w:val="clear" w:color="auto" w:fill="FFFFFF"/>
-        </w:rPr>
-      </w:pPr>
-      <w:r>
-        <w:rPr>
-          <w:rFonts w:ascii="Helvetica" w:hAnsi="Helvetica" w:cs="Helvetica"/>
-          <w:color w:val="1D1F22"/>
-          <w:shd w:val="clear" w:color="auto" w:fill="FFFFFF"/>
-        </w:rPr>
-        <w:lastRenderedPageBreak/>
+          <w:strike/>
+          <w:color w:val="1D1F22"/>
+          <w:shd w:val="clear" w:color="auto" w:fill="FFFFFF"/>
+        </w:rPr>
+      </w:pPr>
+      <w:r>
+        <w:rPr>
+          <w:rFonts w:ascii="Helvetica" w:hAnsi="Helvetica" w:cs="Helvetica"/>
+          <w:strike/>
+          <w:color w:val="1D1F22"/>
+          <w:shd w:val="clear" w:color="auto" w:fill="FFFFFF"/>
+        </w:rPr>
+        <w:t>3. Verify the consistency of the clustering results: outlier plays contain outlier acts containing outlier scenes</w:t>
+      </w:r>
+    </w:p>
+    <w:p>
+      <w:pPr>
+        <w:rPr>
+          <w:rFonts w:ascii="Helvetica" w:hAnsi="Helvetica" w:cs="Helvetica"/>
+          <w:color w:val="1D1F22"/>
+          <w:shd w:val="clear" w:color="auto" w:fill="FFFFFF"/>
+        </w:rPr>
+      </w:pPr>
+      <w:r>
+        <w:rPr>
+          <w:rFonts w:ascii="Helvetica" w:hAnsi="Helvetica" w:cs="Helvetica"/>
+          <w:color w:val="1D1F22"/>
+          <w:shd w:val="clear" w:color="auto" w:fill="FFFFFF"/>
+        </w:rPr>
         <w:t>4</w:t>
       </w:r>
       <w:r>
@@ -435,6 +980,14 @@
         </w:rPr>
         <w:t xml:space="preserve"> and km.labels</w:t>
       </w:r>
+      <w:r>
+        <w:rPr>
+          <w:rFonts w:ascii="Helvetica" w:hAnsi="Helvetica" w:cs="Helvetica"/>
+          <w:color w:val="1D1F22"/>
+          <w:shd w:val="clear" w:color="auto" w:fill="FFFFFF"/>
+        </w:rPr>
+        <w:t xml:space="preserve"> ? </w:t>
+      </w:r>
     </w:p>
     <w:p>
       <w:pPr>
@@ -484,8 +1037,6 @@
         </w:rPr>
         <w:t xml:space="preserve"> if these 2 methods will work better than TfidfVectorizer</w:t>
       </w:r>
-      <w:bookmarkStart w:id="0" w:name="_GoBack"/>
-      <w:bookmarkEnd w:id="0"/>
     </w:p>
     <w:p>
       <w:pPr>
@@ -509,7 +1060,24 @@
           <w:color w:val="1D1F22"/>
           <w:shd w:val="clear" w:color="auto" w:fill="FFFFFF"/>
         </w:rPr>
-        <w:t>. Cross – validation needed? How to detect suspicious outlier( doubted not Shakespear authored works?)</w:t>
+        <w:t>. Self Organized Map? Hierachical Clustering&amp; More features other than bag of words?</w:t>
+      </w:r>
+    </w:p>
+    <w:p>
+      <w:pPr>
+        <w:rPr>
+          <w:rFonts w:ascii="Helvetica" w:hAnsi="Helvetica" w:cs="Helvetica"/>
+          <w:color w:val="1D1F22"/>
+          <w:shd w:val="clear" w:color="auto" w:fill="FFFFFF"/>
+        </w:rPr>
+      </w:pPr>
+      <w:r>
+        <w:rPr>
+          <w:rFonts w:ascii="Helvetica" w:hAnsi="Helvetica" w:cs="Helvetica"/>
+          <w:color w:val="1D1F22"/>
+          <w:shd w:val="clear" w:color="auto" w:fill="FFFFFF"/>
+        </w:rPr>
+        <w:t>http://www.clips.ua.ac.be/~kim/Papers/LDV06.pdf</w:t>
       </w:r>
     </w:p>
     <w:p>
@@ -622,8 +1190,100 @@
       </w:pPr>
     </w:lvl>
   </w:abstractNum>
+  <w:abstractNum w:abstractNumId="1" w15:restartNumberingAfterBreak="0">
+    <w:nsid w:val="6D7917FB"/>
+    <w:multiLevelType w:val="hybridMultilevel"/>
+    <w:tmpl w:val="41E2DA02"/>
+    <w:lvl w:ilvl="0" w:tplc="0409000F">
+      <w:start w:val="1"/>
+      <w:numFmt w:val="decimal"/>
+      <w:lvlText w:val="%1."/>
+      <w:lvlJc w:val="left"/>
+      <w:pPr>
+        <w:ind w:left="720" w:hanging="360"/>
+      </w:pPr>
+      <w:rPr>
+        <w:rFonts w:hint="default"/>
+      </w:rPr>
+    </w:lvl>
+    <w:lvl w:ilvl="1" w:tplc="04090019" w:tentative="1">
+      <w:start w:val="1"/>
+      <w:numFmt w:val="lowerLetter"/>
+      <w:lvlText w:val="%2."/>
+      <w:lvlJc w:val="left"/>
+      <w:pPr>
+        <w:ind w:left="1440" w:hanging="360"/>
+      </w:pPr>
+    </w:lvl>
+    <w:lvl w:ilvl="2" w:tplc="0409001B" w:tentative="1">
+      <w:start w:val="1"/>
+      <w:numFmt w:val="lowerRoman"/>
+      <w:lvlText w:val="%3."/>
+      <w:lvlJc w:val="right"/>
+      <w:pPr>
+        <w:ind w:left="2160" w:hanging="180"/>
+      </w:pPr>
+    </w:lvl>
+    <w:lvl w:ilvl="3" w:tplc="0409000F" w:tentative="1">
+      <w:start w:val="1"/>
+      <w:numFmt w:val="decimal"/>
+      <w:lvlText w:val="%4."/>
+      <w:lvlJc w:val="left"/>
+      <w:pPr>
+        <w:ind w:left="2880" w:hanging="360"/>
+      </w:pPr>
+    </w:lvl>
+    <w:lvl w:ilvl="4" w:tplc="04090019" w:tentative="1">
+      <w:start w:val="1"/>
+      <w:numFmt w:val="lowerLetter"/>
+      <w:lvlText w:val="%5."/>
+      <w:lvlJc w:val="left"/>
+      <w:pPr>
+        <w:ind w:left="3600" w:hanging="360"/>
+      </w:pPr>
+    </w:lvl>
+    <w:lvl w:ilvl="5" w:tplc="0409001B" w:tentative="1">
+      <w:start w:val="1"/>
+      <w:numFmt w:val="lowerRoman"/>
+      <w:lvlText w:val="%6."/>
+      <w:lvlJc w:val="right"/>
+      <w:pPr>
+        <w:ind w:left="4320" w:hanging="180"/>
+      </w:pPr>
+    </w:lvl>
+    <w:lvl w:ilvl="6" w:tplc="0409000F" w:tentative="1">
+      <w:start w:val="1"/>
+      <w:numFmt w:val="decimal"/>
+      <w:lvlText w:val="%7."/>
+      <w:lvlJc w:val="left"/>
+      <w:pPr>
+        <w:ind w:left="5040" w:hanging="360"/>
+      </w:pPr>
+    </w:lvl>
+    <w:lvl w:ilvl="7" w:tplc="04090019" w:tentative="1">
+      <w:start w:val="1"/>
+      <w:numFmt w:val="lowerLetter"/>
+      <w:lvlText w:val="%8."/>
+      <w:lvlJc w:val="left"/>
+      <w:pPr>
+        <w:ind w:left="5760" w:hanging="360"/>
+      </w:pPr>
+    </w:lvl>
+    <w:lvl w:ilvl="8" w:tplc="0409001B" w:tentative="1">
+      <w:start w:val="1"/>
+      <w:numFmt w:val="lowerRoman"/>
+      <w:lvlText w:val="%9."/>
+      <w:lvlJc w:val="right"/>
+      <w:pPr>
+        <w:ind w:left="6480" w:hanging="180"/>
+      </w:pPr>
+    </w:lvl>
+  </w:abstractNum>
   <w:num w:numId="1">
     <w:abstractNumId w:val="0"/>
+  </w:num>
+  <w:num w:numId="2">
+    <w:abstractNumId w:val="1"/>
   </w:num>
 </w:numbering>
 </file>
@@ -1071,6 +1731,54 @@
       <w:contextualSpacing/>
     </w:pPr>
   </w:style>
+  <w:style w:type="paragraph" w:styleId="HTMLPreformatted">
+    <w:name w:val="HTML Preformatted"/>
+    <w:basedOn w:val="Normal"/>
+    <w:link w:val="HTMLPreformattedChar"/>
+    <w:uiPriority w:val="99"/>
+    <w:semiHidden/>
+    <w:unhideWhenUsed/>
+    <w:rsid w:val="002F04A2"/>
+    <w:pPr>
+      <w:tabs>
+        <w:tab w:val="left" w:pos="916"/>
+        <w:tab w:val="left" w:pos="1832"/>
+        <w:tab w:val="left" w:pos="2748"/>
+        <w:tab w:val="left" w:pos="3664"/>
+        <w:tab w:val="left" w:pos="4580"/>
+        <w:tab w:val="left" w:pos="5496"/>
+        <w:tab w:val="left" w:pos="6412"/>
+        <w:tab w:val="left" w:pos="7328"/>
+        <w:tab w:val="left" w:pos="8244"/>
+        <w:tab w:val="left" w:pos="9160"/>
+        <w:tab w:val="left" w:pos="10076"/>
+        <w:tab w:val="left" w:pos="10992"/>
+        <w:tab w:val="left" w:pos="11908"/>
+        <w:tab w:val="left" w:pos="12824"/>
+        <w:tab w:val="left" w:pos="13740"/>
+        <w:tab w:val="left" w:pos="14656"/>
+      </w:tabs>
+      <w:spacing w:after="0" w:line="240" w:lineRule="auto"/>
+    </w:pPr>
+    <w:rPr>
+      <w:rFonts w:ascii="Courier New" w:eastAsia="Times New Roman" w:hAnsi="Courier New" w:cs="Courier New"/>
+      <w:sz w:val="20"/>
+      <w:szCs w:val="20"/>
+    </w:rPr>
+  </w:style>
+  <w:style w:type="character" w:customStyle="1" w:styleId="HTMLPreformattedChar">
+    <w:name w:val="HTML Preformatted Char"/>
+    <w:basedOn w:val="DefaultParagraphFont"/>
+    <w:link w:val="HTMLPreformatted"/>
+    <w:uiPriority w:val="99"/>
+    <w:semiHidden/>
+    <w:rsid w:val="002F04A2"/>
+    <w:rPr>
+      <w:rFonts w:ascii="Courier New" w:eastAsia="Times New Roman" w:hAnsi="Courier New" w:cs="Courier New"/>
+      <w:sz w:val="20"/>
+      <w:szCs w:val="20"/>
+    </w:rPr>
+  </w:style>
 </w:styles>
 </file>
 

</xml_diff>

<commit_message>
compared LCA,PCA clustering results, mostly consistent to each other, which is good
</commit_message>
<xml_diff>
--- a/HW4/trial and test note.docx
+++ b/HW4/trial and test note.docx
@@ -196,7 +196,39 @@
           <w:color w:val="1D1F22"/>
           <w:shd w:val="clear" w:color="auto" w:fill="FFFFFF"/>
         </w:rPr>
-        <w:t>K means clustered Bag of words features extract( both vectorized and LSA dimensionality reduced) generate the following Outliers plays( when set cluster numebr to 2), and the scenes, acts outliers are also mostly coming from the following plays, which validates consistency</w:t>
+        <w:t xml:space="preserve">K means clustered Bag </w:t>
+      </w:r>
+      <w:r>
+        <w:rPr>
+          <w:rFonts w:ascii="Helvetica" w:hAnsi="Helvetica" w:cs="Helvetica"/>
+          <w:color w:val="1D1F22"/>
+          <w:shd w:val="clear" w:color="auto" w:fill="FFFFFF"/>
+        </w:rPr>
+        <w:t xml:space="preserve">of words features extract( </w:t>
+      </w:r>
+      <w:r>
+        <w:rPr>
+          <w:rFonts w:ascii="Helvetica" w:hAnsi="Helvetica" w:cs="Helvetica"/>
+          <w:color w:val="1D1F22"/>
+          <w:shd w:val="clear" w:color="auto" w:fill="FFFFFF"/>
+        </w:rPr>
+        <w:t>vectorized and LSA</w:t>
+      </w:r>
+      <w:r>
+        <w:rPr>
+          <w:rFonts w:ascii="Helvetica" w:hAnsi="Helvetica" w:cs="Helvetica"/>
+          <w:color w:val="1D1F22"/>
+          <w:shd w:val="clear" w:color="auto" w:fill="FFFFFF"/>
+        </w:rPr>
+        <w:t>,PCA</w:t>
+      </w:r>
+      <w:r>
+        <w:rPr>
+          <w:rFonts w:ascii="Helvetica" w:hAnsi="Helvetica" w:cs="Helvetica"/>
+          <w:color w:val="1D1F22"/>
+          <w:shd w:val="clear" w:color="auto" w:fill="FFFFFF"/>
+        </w:rPr>
+        <w:t xml:space="preserve"> dimensionality reduced) generate the following Outliers plays( when set cluster numebr to 2), and the scenes, acts outliers are also mostly coming from the following plays, which validates consistency</w:t>
       </w:r>
     </w:p>
     <w:p>
@@ -220,24 +252,6 @@
         </w:rPr>
         <w:t xml:space="preserve"> </w:t>
       </w:r>
-      <w:r>
-        <w:rPr>
-          <w:rFonts w:ascii="Helvetica" w:hAnsi="Helvetica" w:cs="Helvetica"/>
-          <w:color w:val="1D1F22"/>
-          <w:shd w:val="clear" w:color="auto" w:fill="FFFFFF"/>
-        </w:rPr>
-        <w:t>[</w:t>
-      </w:r>
-      <w:r>
-        <w:rPr>
-          <w:color w:val="000000"/>
-          <w:sz w:val="21"/>
-          <w:szCs w:val="21"/>
-        </w:rPr>
-        <w:t>the comedy of errors']</w:t>
-      </w:r>
-      <w:bookmarkStart w:id="0" w:name="_GoBack"/>
-      <w:bookmarkEnd w:id="0"/>
     </w:p>
     <w:p>
       <w:pPr>
@@ -279,6 +293,8 @@
         </w:rPr>
         <w:t>['the first part of king henry the fourth']</w:t>
       </w:r>
+      <w:bookmarkStart w:id="0" w:name="_GoBack"/>
+      <w:bookmarkEnd w:id="0"/>
     </w:p>
     <w:p>
       <w:pPr>

</xml_diff>

<commit_message>
generated 2,3,4 gram word usage counts vector as new features to be analyzed
</commit_message>
<xml_diff>
--- a/HW4/trial and test note.docx
+++ b/HW4/trial and test note.docx
@@ -157,6 +157,141 @@
         </w:rPr>
         <w:t>The extracted features are exported as txt files in folders, so clustering can be done by importing those extracted features arrays, instead waiting for the extraction completion on the raw all_data.txt fiel, which process can take minutes.</w:t>
       </w:r>
+    </w:p>
+    <w:p>
+      <w:pPr>
+        <w:pStyle w:val="ListParagraph"/>
+        <w:numPr>
+          <w:ilvl w:val="0"/>
+          <w:numId w:val="2"/>
+        </w:numPr>
+        <w:rPr>
+          <w:rFonts w:ascii="Helvetica" w:hAnsi="Helvetica" w:cs="Helvetica"/>
+          <w:b/>
+          <w:color w:val="1D1F22"/>
+          <w:shd w:val="clear" w:color="auto" w:fill="FFFFFF"/>
+        </w:rPr>
+      </w:pPr>
+      <w:r>
+        <w:rPr>
+          <w:rFonts w:ascii="Helvetica" w:hAnsi="Helvetica" w:cs="Helvetica"/>
+          <w:b/>
+          <w:color w:val="1D1F22"/>
+          <w:shd w:val="clear" w:color="auto" w:fill="FFFFFF"/>
+        </w:rPr>
+        <w:t>N- gram</w:t>
+      </w:r>
+      <w:bookmarkStart w:id="0" w:name="_GoBack"/>
+      <w:bookmarkEnd w:id="0"/>
+    </w:p>
+    <w:p>
+      <w:pPr>
+        <w:rPr>
+          <w:rFonts w:ascii="Helvetica" w:hAnsi="Helvetica" w:cs="Helvetica"/>
+          <w:b/>
+          <w:color w:val="1D1F22"/>
+          <w:shd w:val="clear" w:color="auto" w:fill="FFFFFF"/>
+        </w:rPr>
+      </w:pPr>
+      <w:r>
+        <w:rPr>
+          <w:rFonts w:ascii="Helvetica" w:hAnsi="Helvetica" w:cs="Helvetica"/>
+          <w:color w:val="1D1F22"/>
+          <w:shd w:val="clear" w:color="auto" w:fill="FFFFFF"/>
+        </w:rPr>
+        <w:t>2-grams</w:t>
+      </w:r>
+      <w:r>
+        <w:rPr>
+          <w:rFonts w:ascii="Helvetica" w:hAnsi="Helvetica" w:cs="Helvetica"/>
+          <w:color w:val="1D1F22"/>
+          <w:shd w:val="clear" w:color="auto" w:fill="FFFFFF"/>
+        </w:rPr>
+        <w:t>,</w:t>
+      </w:r>
+      <w:r>
+        <w:rPr>
+          <w:rFonts w:ascii="Helvetica" w:hAnsi="Helvetica" w:cs="Helvetica"/>
+          <w:color w:val="1D1F22"/>
+          <w:shd w:val="clear" w:color="auto" w:fill="FFFFFF"/>
+        </w:rPr>
+        <w:t xml:space="preserve"> </w:t>
+      </w:r>
+      <w:r>
+        <w:rPr>
+          <w:rFonts w:ascii="Helvetica" w:hAnsi="Helvetica" w:cs="Helvetica"/>
+          <w:color w:val="1D1F22"/>
+          <w:shd w:val="clear" w:color="auto" w:fill="FFFFFF"/>
+        </w:rPr>
+        <w:t>3</w:t>
+      </w:r>
+      <w:r>
+        <w:rPr>
+          <w:rFonts w:ascii="Helvetica" w:hAnsi="Helvetica" w:cs="Helvetica"/>
+          <w:color w:val="1D1F22"/>
+          <w:shd w:val="clear" w:color="auto" w:fill="FFFFFF"/>
+        </w:rPr>
+        <w:t>-grams</w:t>
+      </w:r>
+      <w:r>
+        <w:rPr>
+          <w:rFonts w:ascii="Helvetica" w:hAnsi="Helvetica" w:cs="Helvetica"/>
+          <w:color w:val="1D1F22"/>
+          <w:shd w:val="clear" w:color="auto" w:fill="FFFFFF"/>
+        </w:rPr>
+        <w:t>,</w:t>
+      </w:r>
+      <w:r>
+        <w:rPr>
+          <w:rFonts w:ascii="Helvetica" w:hAnsi="Helvetica" w:cs="Helvetica"/>
+          <w:color w:val="1D1F22"/>
+          <w:shd w:val="clear" w:color="auto" w:fill="FFFFFF"/>
+        </w:rPr>
+        <w:t xml:space="preserve"> </w:t>
+      </w:r>
+      <w:r>
+        <w:rPr>
+          <w:rFonts w:ascii="Helvetica" w:hAnsi="Helvetica" w:cs="Helvetica"/>
+          <w:color w:val="1D1F22"/>
+          <w:shd w:val="clear" w:color="auto" w:fill="FFFFFF"/>
+        </w:rPr>
+        <w:t>4</w:t>
+      </w:r>
+      <w:r>
+        <w:rPr>
+          <w:rFonts w:ascii="Helvetica" w:hAnsi="Helvetica" w:cs="Helvetica"/>
+          <w:color w:val="1D1F22"/>
+          <w:shd w:val="clear" w:color="auto" w:fill="FFFFFF"/>
+        </w:rPr>
+        <w:t>-grams of words</w:t>
+      </w:r>
+      <w:r>
+        <w:rPr>
+          <w:rStyle w:val="apple-converted-space"/>
+          <w:rFonts w:ascii="Helvetica" w:hAnsi="Helvetica" w:cs="Helvetica"/>
+          <w:color w:val="1D1F22"/>
+          <w:shd w:val="clear" w:color="auto" w:fill="FFFFFF"/>
+        </w:rPr>
+        <w:t> </w:t>
+      </w:r>
+      <w:r>
+        <w:rPr>
+          <w:rStyle w:val="apple-converted-space"/>
+          <w:rFonts w:ascii="Helvetica" w:hAnsi="Helvetica" w:cs="Helvetica"/>
+          <w:color w:val="1D1F22"/>
+          <w:shd w:val="clear" w:color="auto" w:fill="FFFFFF"/>
+        </w:rPr>
+        <w:t>features are extracted in vectors</w:t>
+      </w:r>
+    </w:p>
+    <w:p>
+      <w:pPr>
+        <w:rPr>
+          <w:rFonts w:ascii="Helvetica" w:hAnsi="Helvetica" w:cs="Helvetica"/>
+          <w:color w:val="1D1F22"/>
+          <w:shd w:val="clear" w:color="auto" w:fill="FFFFFF"/>
+        </w:rPr>
+      </w:pPr>
     </w:p>
     <w:p>
       <w:pPr>
@@ -293,8 +428,6 @@
         </w:rPr>
         <w:t>['the first part of king henry the fourth']</w:t>
       </w:r>
-      <w:bookmarkStart w:id="0" w:name="_GoBack"/>
-      <w:bookmarkEnd w:id="0"/>
     </w:p>
     <w:p>
       <w:pPr>
@@ -1118,6 +1251,95 @@
 <file path=word/numbering.xml><?xml version="1.0" encoding="utf-8"?>
 <w:numbering xmlns:wpc="http://schemas.microsoft.com/office/word/2010/wordprocessingCanvas" xmlns:mc="http://schemas.openxmlformats.org/markup-compatibility/2006" xmlns:o="urn:schemas-microsoft-com:office:office" xmlns:r="http://schemas.openxmlformats.org/officeDocument/2006/relationships" xmlns:m="http://schemas.openxmlformats.org/officeDocument/2006/math" xmlns:v="urn:schemas-microsoft-com:vml" xmlns:wp14="http://schemas.microsoft.com/office/word/2010/wordprocessingDrawing" xmlns:wp="http://schemas.openxmlformats.org/drawingml/2006/wordprocessingDrawing" xmlns:w10="urn:schemas-microsoft-com:office:word" xmlns:w="http://schemas.openxmlformats.org/wordprocessingml/2006/main" xmlns:w14="http://schemas.microsoft.com/office/word/2010/wordml" xmlns:w15="http://schemas.microsoft.com/office/word/2012/wordml" xmlns:wpg="http://schemas.microsoft.com/office/word/2010/wordprocessingGroup" xmlns:wpi="http://schemas.microsoft.com/office/word/2010/wordprocessingInk" xmlns:wne="http://schemas.microsoft.com/office/word/2006/wordml" xmlns:wps="http://schemas.microsoft.com/office/word/2010/wordprocessingShape" mc:Ignorable="w14 w15 wp14">
   <w:abstractNum w:abstractNumId="0" w15:restartNumberingAfterBreak="0">
+    <w:nsid w:val="1B1B0424"/>
+    <w:multiLevelType w:val="hybridMultilevel"/>
+    <w:tmpl w:val="41E2DA02"/>
+    <w:lvl w:ilvl="0" w:tplc="0409000F">
+      <w:start w:val="1"/>
+      <w:numFmt w:val="decimal"/>
+      <w:lvlText w:val="%1."/>
+      <w:lvlJc w:val="left"/>
+      <w:pPr>
+        <w:ind w:left="720" w:hanging="360"/>
+      </w:pPr>
+      <w:rPr>
+        <w:rFonts w:hint="default"/>
+      </w:rPr>
+    </w:lvl>
+    <w:lvl w:ilvl="1" w:tplc="04090019" w:tentative="1">
+      <w:start w:val="1"/>
+      <w:numFmt w:val="lowerLetter"/>
+      <w:lvlText w:val="%2."/>
+      <w:lvlJc w:val="left"/>
+      <w:pPr>
+        <w:ind w:left="1440" w:hanging="360"/>
+      </w:pPr>
+    </w:lvl>
+    <w:lvl w:ilvl="2" w:tplc="0409001B" w:tentative="1">
+      <w:start w:val="1"/>
+      <w:numFmt w:val="lowerRoman"/>
+      <w:lvlText w:val="%3."/>
+      <w:lvlJc w:val="right"/>
+      <w:pPr>
+        <w:ind w:left="2160" w:hanging="180"/>
+      </w:pPr>
+    </w:lvl>
+    <w:lvl w:ilvl="3" w:tplc="0409000F" w:tentative="1">
+      <w:start w:val="1"/>
+      <w:numFmt w:val="decimal"/>
+      <w:lvlText w:val="%4."/>
+      <w:lvlJc w:val="left"/>
+      <w:pPr>
+        <w:ind w:left="2880" w:hanging="360"/>
+      </w:pPr>
+    </w:lvl>
+    <w:lvl w:ilvl="4" w:tplc="04090019" w:tentative="1">
+      <w:start w:val="1"/>
+      <w:numFmt w:val="lowerLetter"/>
+      <w:lvlText w:val="%5."/>
+      <w:lvlJc w:val="left"/>
+      <w:pPr>
+        <w:ind w:left="3600" w:hanging="360"/>
+      </w:pPr>
+    </w:lvl>
+    <w:lvl w:ilvl="5" w:tplc="0409001B" w:tentative="1">
+      <w:start w:val="1"/>
+      <w:numFmt w:val="lowerRoman"/>
+      <w:lvlText w:val="%6."/>
+      <w:lvlJc w:val="right"/>
+      <w:pPr>
+        <w:ind w:left="4320" w:hanging="180"/>
+      </w:pPr>
+    </w:lvl>
+    <w:lvl w:ilvl="6" w:tplc="0409000F" w:tentative="1">
+      <w:start w:val="1"/>
+      <w:numFmt w:val="decimal"/>
+      <w:lvlText w:val="%7."/>
+      <w:lvlJc w:val="left"/>
+      <w:pPr>
+        <w:ind w:left="5040" w:hanging="360"/>
+      </w:pPr>
+    </w:lvl>
+    <w:lvl w:ilvl="7" w:tplc="04090019" w:tentative="1">
+      <w:start w:val="1"/>
+      <w:numFmt w:val="lowerLetter"/>
+      <w:lvlText w:val="%8."/>
+      <w:lvlJc w:val="left"/>
+      <w:pPr>
+        <w:ind w:left="5760" w:hanging="360"/>
+      </w:pPr>
+    </w:lvl>
+    <w:lvl w:ilvl="8" w:tplc="0409001B" w:tentative="1">
+      <w:start w:val="1"/>
+      <w:numFmt w:val="lowerRoman"/>
+      <w:lvlText w:val="%9."/>
+      <w:lvlJc w:val="right"/>
+      <w:pPr>
+        <w:ind w:left="6480" w:hanging="180"/>
+      </w:pPr>
+    </w:lvl>
+  </w:abstractNum>
+  <w:abstractNum w:abstractNumId="1" w15:restartNumberingAfterBreak="0">
     <w:nsid w:val="4B443E52"/>
     <w:multiLevelType w:val="hybridMultilevel"/>
     <w:tmpl w:val="541A02A8"/>
@@ -1206,7 +1428,7 @@
       </w:pPr>
     </w:lvl>
   </w:abstractNum>
-  <w:abstractNum w:abstractNumId="1" w15:restartNumberingAfterBreak="0">
+  <w:abstractNum w:abstractNumId="2" w15:restartNumberingAfterBreak="0">
     <w:nsid w:val="6D7917FB"/>
     <w:multiLevelType w:val="hybridMultilevel"/>
     <w:tmpl w:val="41E2DA02"/>
@@ -1296,10 +1518,13 @@
     </w:lvl>
   </w:abstractNum>
   <w:num w:numId="1">
-    <w:abstractNumId w:val="0"/>
+    <w:abstractNumId w:val="1"/>
   </w:num>
   <w:num w:numId="2">
-    <w:abstractNumId w:val="1"/>
+    <w:abstractNumId w:val="2"/>
+  </w:num>
+  <w:num w:numId="3">
+    <w:abstractNumId w:val="0"/>
   </w:num>
 </w:numbering>
 </file>
@@ -1795,6 +2020,11 @@
       <w:szCs w:val="20"/>
     </w:rPr>
   </w:style>
+  <w:style w:type="character" w:customStyle="1" w:styleId="apple-converted-space">
+    <w:name w:val="apple-converted-space"/>
+    <w:basedOn w:val="DefaultParagraphFont"/>
+    <w:rsid w:val="00143316"/>
+  </w:style>
 </w:styles>
 </file>
 

</xml_diff>

<commit_message>
generated a few additional features to describe the style of different plays, including type token ratio, readability, etc
</commit_message>
<xml_diff>
--- a/HW4/trial and test note.docx
+++ b/HW4/trial and test note.docx
@@ -181,8 +181,65 @@
         </w:rPr>
         <w:t>N- gram</w:t>
       </w:r>
-      <w:bookmarkStart w:id="0" w:name="_GoBack"/>
-      <w:bookmarkEnd w:id="0"/>
+    </w:p>
+    <w:p>
+      <w:pPr>
+        <w:rPr>
+          <w:rStyle w:val="apple-converted-space"/>
+          <w:rFonts w:ascii="Helvetica" w:hAnsi="Helvetica" w:cs="Helvetica"/>
+          <w:color w:val="1D1F22"/>
+          <w:shd w:val="clear" w:color="auto" w:fill="FFFFFF"/>
+        </w:rPr>
+      </w:pPr>
+      <w:r>
+        <w:rPr>
+          <w:rFonts w:ascii="Helvetica" w:hAnsi="Helvetica" w:cs="Helvetica"/>
+          <w:color w:val="1D1F22"/>
+          <w:shd w:val="clear" w:color="auto" w:fill="FFFFFF"/>
+        </w:rPr>
+        <w:t>2-grams,</w:t>
+      </w:r>
+      <w:r>
+        <w:rPr>
+          <w:rFonts w:ascii="Helvetica" w:hAnsi="Helvetica" w:cs="Helvetica"/>
+          <w:color w:val="1D1F22"/>
+          <w:shd w:val="clear" w:color="auto" w:fill="FFFFFF"/>
+        </w:rPr>
+        <w:t xml:space="preserve"> </w:t>
+      </w:r>
+      <w:r>
+        <w:rPr>
+          <w:rFonts w:ascii="Helvetica" w:hAnsi="Helvetica" w:cs="Helvetica"/>
+          <w:color w:val="1D1F22"/>
+          <w:shd w:val="clear" w:color="auto" w:fill="FFFFFF"/>
+        </w:rPr>
+        <w:t>3-grams,</w:t>
+      </w:r>
+      <w:r>
+        <w:rPr>
+          <w:rFonts w:ascii="Helvetica" w:hAnsi="Helvetica" w:cs="Helvetica"/>
+          <w:color w:val="1D1F22"/>
+          <w:shd w:val="clear" w:color="auto" w:fill="FFFFFF"/>
+        </w:rPr>
+        <w:t xml:space="preserve"> </w:t>
+      </w:r>
+      <w:r>
+        <w:rPr>
+          <w:rFonts w:ascii="Helvetica" w:hAnsi="Helvetica" w:cs="Helvetica"/>
+          <w:color w:val="1D1F22"/>
+          <w:shd w:val="clear" w:color="auto" w:fill="FFFFFF"/>
+        </w:rPr>
+        <w:t>4-grams of words</w:t>
+      </w:r>
+      <w:r>
+        <w:rPr>
+          <w:rStyle w:val="apple-converted-space"/>
+          <w:rFonts w:ascii="Helvetica" w:hAnsi="Helvetica" w:cs="Helvetica"/>
+          <w:color w:val="1D1F22"/>
+          <w:shd w:val="clear" w:color="auto" w:fill="FFFFFF"/>
+        </w:rPr>
+        <w:t> features are extracted in vectors</w:t>
+      </w:r>
     </w:p>
     <w:p>
       <w:pPr>
@@ -195,103 +252,605 @@
       </w:pPr>
       <w:r>
         <w:rPr>
-          <w:rFonts w:ascii="Helvetica" w:hAnsi="Helvetica" w:cs="Helvetica"/>
-          <w:color w:val="1D1F22"/>
-          <w:shd w:val="clear" w:color="auto" w:fill="FFFFFF"/>
-        </w:rPr>
-        <w:t>2-grams</w:t>
-      </w:r>
-      <w:r>
-        <w:rPr>
-          <w:rFonts w:ascii="Helvetica" w:hAnsi="Helvetica" w:cs="Helvetica"/>
-          <w:color w:val="1D1F22"/>
-          <w:shd w:val="clear" w:color="auto" w:fill="FFFFFF"/>
-        </w:rPr>
-        <w:t>,</w:t>
-      </w:r>
-      <w:r>
-        <w:rPr>
-          <w:rFonts w:ascii="Helvetica" w:hAnsi="Helvetica" w:cs="Helvetica"/>
-          <w:color w:val="1D1F22"/>
+          <w:rStyle w:val="apple-converted-space"/>
+          <w:rFonts w:ascii="Helvetica" w:hAnsi="Helvetica" w:cs="Helvetica"/>
+          <w:color w:val="1D1F22"/>
+          <w:shd w:val="clear" w:color="auto" w:fill="FFFFFF"/>
+        </w:rPr>
+        <w:t>Completed, see folder N-gramFeatures</w:t>
+      </w:r>
+    </w:p>
+    <w:p>
+      <w:pPr>
+        <w:pStyle w:val="ListParagraph"/>
+        <w:numPr>
+          <w:ilvl w:val="0"/>
+          <w:numId w:val="2"/>
+        </w:numPr>
+        <w:rPr>
+          <w:rFonts w:ascii="Helvetica" w:hAnsi="Helvetica" w:cs="Helvetica"/>
+          <w:b/>
+          <w:color w:val="1D1F22"/>
+          <w:shd w:val="clear" w:color="auto" w:fill="FFFFFF"/>
+        </w:rPr>
+      </w:pPr>
+      <w:r>
+        <w:rPr>
+          <w:rFonts w:ascii="Helvetica" w:hAnsi="Helvetica" w:cs="Helvetica"/>
+          <w:b/>
+          <w:color w:val="1D1F22"/>
+          <w:shd w:val="clear" w:color="auto" w:fill="FFFFFF"/>
+        </w:rPr>
+        <w:t>Type Token Ratio</w:t>
+      </w:r>
+      <w:r>
+        <w:rPr>
+          <w:rFonts w:ascii="Helvetica" w:hAnsi="Helvetica" w:cs="Helvetica"/>
+          <w:b/>
+          <w:color w:val="1D1F22"/>
+          <w:shd w:val="clear" w:color="auto" w:fill="FFFFFF"/>
+        </w:rPr>
+        <w:t>( Richness of vocabulary)</w:t>
+      </w:r>
+    </w:p>
+    <w:p>
+      <w:pPr>
+        <w:rPr>
+          <w:rFonts w:ascii="Helvetica" w:hAnsi="Helvetica" w:cs="Helvetica"/>
+          <w:color w:val="1D1F22"/>
+          <w:shd w:val="clear" w:color="auto" w:fill="FFFFFF"/>
+        </w:rPr>
+      </w:pPr>
+      <w:hyperlink r:id="rId5" w:history="1">
+        <w:r>
+          <w:rPr>
+            <w:rStyle w:val="Hyperlink"/>
+            <w:rFonts w:ascii="Helvetica" w:hAnsi="Helvetica" w:cs="Helvetica"/>
+            <w:shd w:val="clear" w:color="auto" w:fill="FFFFFF"/>
+          </w:rPr>
+          <w:t>http://www.lexically.net/downloads/version5/HTML/index.html?type_token_ratio_proc.htm</w:t>
+        </w:r>
+      </w:hyperlink>
+    </w:p>
+    <w:p>
+      <w:pPr>
+        <w:rPr>
+          <w:rFonts w:ascii="Helvetica" w:hAnsi="Helvetica" w:cs="Helvetica"/>
+          <w:color w:val="1D1F22"/>
+          <w:shd w:val="clear" w:color="auto" w:fill="FFFFFF"/>
+        </w:rPr>
+      </w:pPr>
+      <w:r>
+        <w:rPr>
+          <w:rFonts w:ascii="Helvetica" w:hAnsi="Helvetica" w:cs="Helvetica"/>
+          <w:color w:val="1D1F22"/>
+          <w:shd w:val="clear" w:color="auto" w:fill="FFFFFF"/>
+        </w:rPr>
+        <w:t>The type-</w:t>
+      </w:r>
+      <w:r>
+        <w:rPr>
+          <w:rFonts w:ascii="Helvetica" w:hAnsi="Helvetica" w:cs="Helvetica"/>
+          <w:color w:val="1D1F22"/>
+          <w:shd w:val="clear" w:color="auto" w:fill="FFFFFF"/>
+        </w:rPr>
+        <w:t xml:space="preserve">token ratio V/N, V representing </w:t>
+      </w:r>
+      <w:r>
+        <w:rPr>
+          <w:rFonts w:ascii="Helvetica" w:hAnsi="Helvetica" w:cs="Helvetica"/>
+          <w:color w:val="1D1F22"/>
+          <w:shd w:val="clear" w:color="auto" w:fill="FFFFFF"/>
+        </w:rPr>
+        <w:t>the size of th</w:t>
+      </w:r>
+      <w:r>
+        <w:rPr>
+          <w:rFonts w:ascii="Helvetica" w:hAnsi="Helvetica" w:cs="Helvetica"/>
+          <w:color w:val="1D1F22"/>
+          <w:shd w:val="clear" w:color="auto" w:fill="FFFFFF"/>
+        </w:rPr>
+        <w:t xml:space="preserve">e vocabulary of the sample, and </w:t>
+      </w:r>
+      <w:r>
+        <w:rPr>
+          <w:rFonts w:ascii="Helvetica" w:hAnsi="Helvetica" w:cs="Helvetica"/>
+          <w:color w:val="1D1F22"/>
+          <w:shd w:val="clear" w:color="auto" w:fill="FFFFFF"/>
+        </w:rPr>
+        <w:t>N the number of toke</w:t>
+      </w:r>
+      <w:r>
+        <w:rPr>
+          <w:rFonts w:ascii="Helvetica" w:hAnsi="Helvetica" w:cs="Helvetica"/>
+          <w:color w:val="1D1F22"/>
+          <w:shd w:val="clear" w:color="auto" w:fill="FFFFFF"/>
+        </w:rPr>
+        <w:t xml:space="preserve">ns, is a measure indicating the </w:t>
+      </w:r>
+      <w:r>
+        <w:rPr>
+          <w:rFonts w:ascii="Helvetica" w:hAnsi="Helvetica" w:cs="Helvetica"/>
+          <w:color w:val="1D1F22"/>
+          <w:shd w:val="clear" w:color="auto" w:fill="FFFFFF"/>
+        </w:rPr>
+        <w:t>vocabulary richness of an author.</w:t>
+      </w:r>
+    </w:p>
+    <w:p>
+      <w:pPr>
+        <w:rPr>
+          <w:rFonts w:ascii="Helvetica" w:hAnsi="Helvetica" w:cs="Helvetica"/>
+          <w:color w:val="1D1F22"/>
+          <w:shd w:val="clear" w:color="auto" w:fill="FFFFFF"/>
+        </w:rPr>
+      </w:pPr>
+      <w:r>
+        <w:rPr>
+          <w:rFonts w:ascii="Helvetica" w:hAnsi="Helvetica" w:cs="Helvetica"/>
+          <w:color w:val="1D1F22"/>
+          <w:shd w:val="clear" w:color="auto" w:fill="FFFFFF"/>
+        </w:rPr>
+        <w:t>C</w:t>
+      </w:r>
+      <w:r>
+        <w:rPr>
+          <w:rFonts w:ascii="Helvetica" w:hAnsi="Helvetica" w:cs="Helvetica"/>
+          <w:color w:val="1D1F22"/>
+          <w:shd w:val="clear" w:color="auto" w:fill="FFFFFF"/>
+        </w:rPr>
+        <w:t>ompleted</w:t>
+      </w:r>
+      <w:r>
+        <w:rPr>
+          <w:rFonts w:ascii="Helvetica" w:hAnsi="Helvetica" w:cs="Helvetica"/>
+          <w:color w:val="1D1F22"/>
+          <w:shd w:val="clear" w:color="auto" w:fill="FFFFFF"/>
+        </w:rPr>
+        <w:t>, see folder TypeTokenRatioFeatures</w:t>
+      </w:r>
+    </w:p>
+    <w:p>
+      <w:pPr>
+        <w:pStyle w:val="ListParagraph"/>
+        <w:numPr>
+          <w:ilvl w:val="0"/>
+          <w:numId w:val="2"/>
+        </w:numPr>
+        <w:rPr>
+          <w:rFonts w:ascii="Helvetica" w:hAnsi="Helvetica" w:cs="Helvetica"/>
+          <w:b/>
+          <w:color w:val="1D1F22"/>
+          <w:shd w:val="clear" w:color="auto" w:fill="FFFFFF"/>
+        </w:rPr>
+      </w:pPr>
+      <w:r>
+        <w:rPr>
+          <w:rFonts w:ascii="Helvetica" w:hAnsi="Helvetica" w:cs="Helvetica"/>
+          <w:b/>
+          <w:color w:val="1D1F22"/>
+          <w:shd w:val="clear" w:color="auto" w:fill="FFFFFF"/>
+        </w:rPr>
+        <w:t>Readability</w:t>
+      </w:r>
+    </w:p>
+    <w:p>
+      <w:pPr>
+        <w:rPr>
+          <w:rFonts w:ascii="Helvetica" w:hAnsi="Helvetica" w:cs="Helvetica"/>
+          <w:color w:val="1D1F22"/>
+          <w:shd w:val="clear" w:color="auto" w:fill="FFFFFF"/>
+        </w:rPr>
+      </w:pPr>
+      <w:hyperlink r:id="rId6" w:history="1">
+        <w:r>
+          <w:rPr>
+            <w:rStyle w:val="Hyperlink"/>
+            <w:rFonts w:ascii="Helvetica" w:hAnsi="Helvetica" w:cs="Helvetica"/>
+            <w:shd w:val="clear" w:color="auto" w:fill="FFFFFF"/>
+          </w:rPr>
+          <w:t>https://en.wikipedia.org/wiki/Coleman%E2%80%93Liau_index</w:t>
+        </w:r>
+      </w:hyperlink>
+    </w:p>
+    <w:p>
+      <w:pPr>
+        <w:shd w:val="clear" w:color="auto" w:fill="FFFFFF"/>
+        <w:spacing w:before="120" w:after="120" w:line="336" w:lineRule="atLeast"/>
+        <w:rPr>
+          <w:rFonts w:ascii="Arial" w:eastAsia="Times New Roman" w:hAnsi="Arial" w:cs="Arial"/>
+          <w:color w:val="252525"/>
+          <w:sz w:val="21"/>
+          <w:szCs w:val="21"/>
+        </w:rPr>
+      </w:pPr>
+      <w:r>
+        <w:rPr>
+          <w:rFonts w:ascii="Arial" w:eastAsia="Times New Roman" w:hAnsi="Arial" w:cs="Arial"/>
+          <w:color w:val="252525"/>
+          <w:sz w:val="21"/>
+          <w:szCs w:val="21"/>
+        </w:rPr>
+        <w:t>The Coleman–Liau index is calculated with the following formula:</w:t>
+      </w:r>
+    </w:p>
+    <w:p>
+      <w:pPr>
+        <w:shd w:val="clear" w:color="auto" w:fill="FFFFFF"/>
+        <w:spacing w:after="24" w:line="336" w:lineRule="atLeast"/>
+        <w:ind w:left="720"/>
+        <w:rPr>
+          <w:rFonts w:ascii="Arial" w:eastAsia="Times New Roman" w:hAnsi="Arial" w:cs="Arial"/>
+          <w:color w:val="252525"/>
+          <w:sz w:val="21"/>
+          <w:szCs w:val="21"/>
+        </w:rPr>
+      </w:pPr>
+      <w:r>
+        <w:rPr>
+          <w:rFonts w:ascii="Arial" w:eastAsia="Times New Roman" w:hAnsi="Arial" w:cs="Arial"/>
+          <w:noProof/>
+          <w:color w:val="252525"/>
+          <w:sz w:val="21"/>
+          <w:szCs w:val="21"/>
+        </w:rPr>
+        <w:drawing>
+          <wp:inline distT="0" distB="0" distL="0" distR="0">
+            <wp:extent cx="2590165" cy="142875"/>
+            <wp:effectExtent l="0" t="0" r="635" b="9525"/>
+            <wp:docPr id="1" name="Picture 1" descr="CLI = 0.0588{L} - 0.296{S} - 15.8\,\!"/>
+            <wp:cNvGraphicFramePr>
+              <a:graphicFrameLocks xmlns:a="http://schemas.openxmlformats.org/drawingml/2006/main" noChangeAspect="1"/>
+            </wp:cNvGraphicFramePr>
+            <a:graphic xmlns:a="http://schemas.openxmlformats.org/drawingml/2006/main">
+              <a:graphicData uri="http://schemas.openxmlformats.org/drawingml/2006/picture">
+                <pic:pic xmlns:pic="http://schemas.openxmlformats.org/drawingml/2006/picture">
+                  <pic:nvPicPr>
+                    <pic:cNvPr id="0" name="Picture 1" descr="CLI = 0.0588{L} - 0.296{S} - 15.8\,\!"/>
+                    <pic:cNvPicPr>
+                      <a:picLocks noChangeAspect="1" noChangeArrowheads="1"/>
+                    </pic:cNvPicPr>
+                  </pic:nvPicPr>
+                  <pic:blipFill>
+                    <a:blip r:embed="rId7">
+                      <a:extLst>
+                        <a:ext uri="{28A0092B-C50C-407E-A947-70E740481C1C}">
+                          <a14:useLocalDpi xmlns:a14="http://schemas.microsoft.com/office/drawing/2010/main" val="0"/>
+                        </a:ext>
+                      </a:extLst>
+                    </a:blip>
+                    <a:srcRect/>
+                    <a:stretch>
+                      <a:fillRect/>
+                    </a:stretch>
+                  </pic:blipFill>
+                  <pic:spPr bwMode="auto">
+                    <a:xfrm>
+                      <a:off x="0" y="0"/>
+                      <a:ext cx="2590165" cy="142875"/>
+                    </a:xfrm>
+                    <a:prstGeom prst="rect">
+                      <a:avLst/>
+                    </a:prstGeom>
+                    <a:noFill/>
+                    <a:ln>
+                      <a:noFill/>
+                    </a:ln>
+                  </pic:spPr>
+                </pic:pic>
+              </a:graphicData>
+            </a:graphic>
+          </wp:inline>
+        </w:drawing>
+      </w:r>
+    </w:p>
+    <w:p>
+      <w:pPr>
+        <w:rPr>
+          <w:rFonts w:ascii="Arial" w:hAnsi="Arial" w:cs="Arial"/>
+          <w:color w:val="252525"/>
+          <w:sz w:val="21"/>
+          <w:szCs w:val="21"/>
+          <w:shd w:val="clear" w:color="auto" w:fill="FFFFFF"/>
+        </w:rPr>
+      </w:pPr>
+      <w:r>
+        <w:rPr>
+          <w:rFonts w:ascii="Helvetica" w:hAnsi="Helvetica" w:cs="Helvetica"/>
+          <w:color w:val="1D1F22"/>
+          <w:shd w:val="clear" w:color="auto" w:fill="FFFFFF"/>
+        </w:rPr>
+        <w:t>The Coleman–Liau index is a readability test designed by Meri Coleman and T. L. Liau to gauge the understandability of a text.</w:t>
+      </w:r>
+      <w:r>
+        <w:rPr>
+          <w:rFonts w:ascii="Arial" w:hAnsi="Arial" w:cs="Arial"/>
+          <w:color w:val="252525"/>
+          <w:sz w:val="21"/>
+          <w:szCs w:val="21"/>
           <w:shd w:val="clear" w:color="auto" w:fill="FFFFFF"/>
         </w:rPr>
         <w:t xml:space="preserve"> </w:t>
       </w:r>
       <w:r>
         <w:rPr>
-          <w:rFonts w:ascii="Helvetica" w:hAnsi="Helvetica" w:cs="Helvetica"/>
-          <w:color w:val="1D1F22"/>
-          <w:shd w:val="clear" w:color="auto" w:fill="FFFFFF"/>
-        </w:rPr>
-        <w:t>3</w:t>
-      </w:r>
-      <w:r>
-        <w:rPr>
-          <w:rFonts w:ascii="Helvetica" w:hAnsi="Helvetica" w:cs="Helvetica"/>
-          <w:color w:val="1D1F22"/>
-          <w:shd w:val="clear" w:color="auto" w:fill="FFFFFF"/>
-        </w:rPr>
-        <w:t>-grams</w:t>
-      </w:r>
-      <w:r>
-        <w:rPr>
-          <w:rFonts w:ascii="Helvetica" w:hAnsi="Helvetica" w:cs="Helvetica"/>
-          <w:color w:val="1D1F22"/>
-          <w:shd w:val="clear" w:color="auto" w:fill="FFFFFF"/>
-        </w:rPr>
-        <w:t>,</w:t>
-      </w:r>
-      <w:r>
-        <w:rPr>
-          <w:rFonts w:ascii="Helvetica" w:hAnsi="Helvetica" w:cs="Helvetica"/>
-          <w:color w:val="1D1F22"/>
-          <w:shd w:val="clear" w:color="auto" w:fill="FFFFFF"/>
-        </w:rPr>
-        <w:t xml:space="preserve"> </w:t>
-      </w:r>
-      <w:r>
-        <w:rPr>
-          <w:rFonts w:ascii="Helvetica" w:hAnsi="Helvetica" w:cs="Helvetica"/>
-          <w:color w:val="1D1F22"/>
-          <w:shd w:val="clear" w:color="auto" w:fill="FFFFFF"/>
-        </w:rPr>
-        <w:t>4</w:t>
-      </w:r>
-      <w:r>
-        <w:rPr>
-          <w:rFonts w:ascii="Helvetica" w:hAnsi="Helvetica" w:cs="Helvetica"/>
-          <w:color w:val="1D1F22"/>
-          <w:shd w:val="clear" w:color="auto" w:fill="FFFFFF"/>
-        </w:rPr>
-        <w:t>-grams of words</w:t>
+          <w:rFonts w:ascii="Arial" w:hAnsi="Arial" w:cs="Arial"/>
+          <w:color w:val="252525"/>
+          <w:sz w:val="21"/>
+          <w:szCs w:val="21"/>
+          <w:shd w:val="clear" w:color="auto" w:fill="FFFFFF"/>
+        </w:rPr>
+        <w:t xml:space="preserve">The Coleman–Liau index was designed to be easily calculated mechanically from samples of hard-copy text. Unlike syllable-based readability indices, it does not require that the character content of words be analyzed, only their length in characters. Therefore, it could be used in conjunction with theoretically simple mechanical scanners that would only need to </w:t>
+      </w:r>
+      <w:r>
+        <w:rPr>
+          <w:rFonts w:ascii="Arial" w:hAnsi="Arial" w:cs="Arial"/>
+          <w:color w:val="252525"/>
+          <w:sz w:val="21"/>
+          <w:szCs w:val="21"/>
+          <w:shd w:val="clear" w:color="auto" w:fill="FFFFFF"/>
+        </w:rPr>
+        <w:lastRenderedPageBreak/>
+        <w:t>recognize character, word, and sentence boundaries, removing the need for full</w:t>
       </w:r>
       <w:r>
         <w:rPr>
           <w:rStyle w:val="apple-converted-space"/>
-          <w:rFonts w:ascii="Helvetica" w:hAnsi="Helvetica" w:cs="Helvetica"/>
-          <w:color w:val="1D1F22"/>
+          <w:rFonts w:ascii="Arial" w:hAnsi="Arial" w:cs="Arial"/>
+          <w:color w:val="252525"/>
+          <w:sz w:val="21"/>
+          <w:szCs w:val="21"/>
           <w:shd w:val="clear" w:color="auto" w:fill="FFFFFF"/>
         </w:rPr>
         <w:t> </w:t>
       </w:r>
+      <w:hyperlink r:id="rId8" w:tooltip="Optical character recognition" w:history="1">
+        <w:r>
+          <w:rPr>
+            <w:rStyle w:val="Hyperlink"/>
+            <w:rFonts w:ascii="Arial" w:hAnsi="Arial" w:cs="Arial"/>
+            <w:color w:val="0B0080"/>
+            <w:sz w:val="21"/>
+            <w:szCs w:val="21"/>
+            <w:shd w:val="clear" w:color="auto" w:fill="FFFFFF"/>
+          </w:rPr>
+          <w:t>optical character recognition</w:t>
+        </w:r>
+      </w:hyperlink>
       <w:r>
         <w:rPr>
           <w:rStyle w:val="apple-converted-space"/>
-          <w:rFonts w:ascii="Helvetica" w:hAnsi="Helvetica" w:cs="Helvetica"/>
-          <w:color w:val="1D1F22"/>
-          <w:shd w:val="clear" w:color="auto" w:fill="FFFFFF"/>
-        </w:rPr>
-        <w:t>features are extracted in vectors</w:t>
-      </w:r>
-    </w:p>
-    <w:p>
-      <w:pPr>
-        <w:rPr>
-          <w:rFonts w:ascii="Helvetica" w:hAnsi="Helvetica" w:cs="Helvetica"/>
-          <w:color w:val="1D1F22"/>
-          <w:shd w:val="clear" w:color="auto" w:fill="FFFFFF"/>
-        </w:rPr>
-      </w:pPr>
+          <w:rFonts w:ascii="Arial" w:hAnsi="Arial" w:cs="Arial"/>
+          <w:color w:val="252525"/>
+          <w:sz w:val="21"/>
+          <w:szCs w:val="21"/>
+          <w:shd w:val="clear" w:color="auto" w:fill="FFFFFF"/>
+        </w:rPr>
+        <w:t> </w:t>
+      </w:r>
+      <w:r>
+        <w:rPr>
+          <w:rFonts w:ascii="Arial" w:hAnsi="Arial" w:cs="Arial"/>
+          <w:color w:val="252525"/>
+          <w:sz w:val="21"/>
+          <w:szCs w:val="21"/>
+          <w:shd w:val="clear" w:color="auto" w:fill="FFFFFF"/>
+        </w:rPr>
+        <w:t>or manual keypunching.</w:t>
+      </w:r>
+    </w:p>
+    <w:p>
+      <w:pPr>
+        <w:rPr>
+          <w:rFonts w:ascii="Arial" w:hAnsi="Arial" w:cs="Arial"/>
+          <w:color w:val="252525"/>
+          <w:sz w:val="21"/>
+          <w:szCs w:val="21"/>
+          <w:shd w:val="clear" w:color="auto" w:fill="FFFFFF"/>
+        </w:rPr>
+      </w:pPr>
+      <w:r>
+        <w:rPr>
+          <w:rFonts w:ascii="Arial" w:hAnsi="Arial" w:cs="Arial"/>
+          <w:color w:val="252525"/>
+          <w:sz w:val="21"/>
+          <w:szCs w:val="21"/>
+          <w:shd w:val="clear" w:color="auto" w:fill="FFFFFF"/>
+        </w:rPr>
+        <w:t>C</w:t>
+      </w:r>
+      <w:r>
+        <w:rPr>
+          <w:rFonts w:ascii="Arial" w:hAnsi="Arial" w:cs="Arial"/>
+          <w:color w:val="252525"/>
+          <w:sz w:val="21"/>
+          <w:szCs w:val="21"/>
+          <w:shd w:val="clear" w:color="auto" w:fill="FFFFFF"/>
+        </w:rPr>
+        <w:t>ompleted</w:t>
+      </w:r>
+      <w:r>
+        <w:rPr>
+          <w:rFonts w:ascii="Arial" w:hAnsi="Arial" w:cs="Arial"/>
+          <w:color w:val="252525"/>
+          <w:sz w:val="21"/>
+          <w:szCs w:val="21"/>
+          <w:shd w:val="clear" w:color="auto" w:fill="FFFFFF"/>
+        </w:rPr>
+        <w:t>, see folder Style_Features, column 4 is the CLI score</w:t>
+      </w:r>
+    </w:p>
+    <w:p>
+      <w:pPr>
+        <w:rPr>
+          <w:rFonts w:ascii="Arial" w:hAnsi="Arial" w:cs="Arial"/>
+          <w:color w:val="252525"/>
+          <w:sz w:val="21"/>
+          <w:szCs w:val="21"/>
+          <w:shd w:val="clear" w:color="auto" w:fill="FFFFFF"/>
+        </w:rPr>
+      </w:pPr>
+      <w:r>
+        <w:rPr>
+          <w:rFonts w:ascii="Arial" w:hAnsi="Arial" w:cs="Arial"/>
+          <w:color w:val="252525"/>
+          <w:sz w:val="21"/>
+          <w:szCs w:val="21"/>
+          <w:shd w:val="clear" w:color="auto" w:fill="FFFFFF"/>
+        </w:rPr>
+        <w:t xml:space="preserve">Besides CLI score, number of sentences, words, letters, avg lengths of words, avg lengths of setences, are also calculated and exported, there sure will be some </w:t>
+      </w:r>
+      <w:r>
+        <w:rPr>
+          <w:rFonts w:ascii="Arial" w:hAnsi="Arial" w:cs="Arial"/>
+          <w:color w:val="222222"/>
+          <w:shd w:val="clear" w:color="auto" w:fill="FFFFFF"/>
+        </w:rPr>
+        <w:t>multicollinearity</w:t>
+      </w:r>
+      <w:r>
+        <w:rPr>
+          <w:rFonts w:ascii="Arial" w:hAnsi="Arial" w:cs="Arial"/>
+          <w:color w:val="222222"/>
+          <w:shd w:val="clear" w:color="auto" w:fill="FFFFFF"/>
+        </w:rPr>
+        <w:t xml:space="preserve"> among them, a PCA application would be a good pre-processing method</w:t>
+      </w:r>
+    </w:p>
+    <w:p>
+      <w:pPr>
+        <w:pStyle w:val="ListParagraph"/>
+        <w:numPr>
+          <w:ilvl w:val="0"/>
+          <w:numId w:val="2"/>
+        </w:numPr>
+        <w:rPr>
+          <w:rFonts w:ascii="Helvetica" w:hAnsi="Helvetica" w:cs="Helvetica"/>
+          <w:color w:val="1D1F22"/>
+          <w:shd w:val="clear" w:color="auto" w:fill="FFFFFF"/>
+        </w:rPr>
+      </w:pPr>
+      <w:r>
+        <w:rPr>
+          <w:rFonts w:ascii="Helvetica" w:hAnsi="Helvetica" w:cs="Helvetica"/>
+          <w:b/>
+          <w:color w:val="1D1F22"/>
+          <w:shd w:val="clear" w:color="auto" w:fill="FFFFFF"/>
+        </w:rPr>
+        <w:t>Distribution of word length</w:t>
+      </w:r>
+      <w:r>
+        <w:rPr>
+          <w:rFonts w:ascii="Helvetica" w:hAnsi="Helvetica" w:cs="Helvetica"/>
+          <w:color w:val="1D1F22"/>
+          <w:shd w:val="clear" w:color="auto" w:fill="FFFFFF"/>
+        </w:rPr>
+        <w:t>( optional, if time allows)</w:t>
+      </w:r>
+    </w:p>
+    <w:p>
+      <w:pPr>
+        <w:ind w:left="360"/>
+        <w:rPr>
+          <w:rFonts w:ascii="Helvetica" w:eastAsia="Times New Roman" w:hAnsi="Helvetica" w:cs="Helvetica"/>
+          <w:color w:val="1D1F22"/>
+          <w:sz w:val="20"/>
+          <w:szCs w:val="20"/>
+          <w:shd w:val="clear" w:color="auto" w:fill="FFFFFF"/>
+        </w:rPr>
+      </w:pPr>
+      <w:r>
+        <w:rPr>
+          <w:rFonts w:ascii="Helvetica" w:eastAsia="Times New Roman" w:hAnsi="Helvetica" w:cs="Helvetica"/>
+          <w:color w:val="1D1F22"/>
+          <w:sz w:val="20"/>
+          <w:szCs w:val="20"/>
+          <w:shd w:val="clear" w:color="auto" w:fill="FFFFFF"/>
+        </w:rPr>
+        <w:t>The distribution of words of different lengths has been used as a feature in authorship attribution studies (Diederich et al., 2000). Words with a length of 15-19, 20-24 and 25+ were combined in separate categories.</w:t>
+      </w:r>
+    </w:p>
+    <w:p>
+      <w:pPr>
+        <w:pStyle w:val="ListParagraph"/>
+        <w:numPr>
+          <w:ilvl w:val="0"/>
+          <w:numId w:val="2"/>
+        </w:numPr>
+        <w:rPr>
+          <w:rFonts w:ascii="Helvetica" w:eastAsia="Times New Roman" w:hAnsi="Helvetica" w:cs="Helvetica"/>
+          <w:color w:val="1D1F22"/>
+          <w:sz w:val="20"/>
+          <w:szCs w:val="20"/>
+          <w:shd w:val="clear" w:color="auto" w:fill="FFFFFF"/>
+        </w:rPr>
+      </w:pPr>
+      <w:r>
+        <w:rPr>
+          <w:rFonts w:ascii="Helvetica" w:hAnsi="Helvetica" w:cs="Helvetica"/>
+          <w:b/>
+          <w:color w:val="1D1F22"/>
+          <w:shd w:val="clear" w:color="auto" w:fill="FFFFFF"/>
+        </w:rPr>
+        <w:t>Distribution of frequent function words</w:t>
+      </w:r>
+      <w:r>
+        <w:rPr>
+          <w:rFonts w:ascii="Helvetica" w:hAnsi="Helvetica" w:cs="Helvetica"/>
+          <w:color w:val="1D1F22"/>
+          <w:shd w:val="clear" w:color="auto" w:fill="FFFFFF"/>
+        </w:rPr>
+        <w:t>( optional, if time allows)</w:t>
+      </w:r>
+    </w:p>
+    <w:p>
+      <w:pPr>
+        <w:ind w:left="360"/>
+        <w:rPr>
+          <w:rFonts w:ascii="Helvetica" w:eastAsia="Times New Roman" w:hAnsi="Helvetica" w:cs="Helvetica"/>
+          <w:color w:val="1D1F22"/>
+          <w:sz w:val="20"/>
+          <w:szCs w:val="20"/>
+          <w:shd w:val="clear" w:color="auto" w:fill="FFFFFF"/>
+        </w:rPr>
+      </w:pPr>
+      <w:r>
+        <w:rPr>
+          <w:rFonts w:ascii="Helvetica" w:eastAsia="Times New Roman" w:hAnsi="Helvetica" w:cs="Helvetica"/>
+          <w:color w:val="1D1F22"/>
+          <w:sz w:val="20"/>
+          <w:szCs w:val="20"/>
+          <w:shd w:val="clear" w:color="auto" w:fill="FFFFFF"/>
+        </w:rPr>
+        <w:t xml:space="preserve"> Traditional approaches to stylometry research use content words rather than function words, assuming that the latter occur to frequently to be of any relevance for style. Nevertheless, function words (e.g. determiners, conjunctions, prepositions) are not under the conscious control of the author and therefore meaningful forstylogenetic studies (Holmes, 1994, 90-91).</w:t>
+      </w:r>
+    </w:p>
+    <w:p>
+      <w:pPr>
+        <w:pStyle w:val="ListParagraph"/>
+        <w:numPr>
+          <w:ilvl w:val="0"/>
+          <w:numId w:val="2"/>
+        </w:numPr>
+        <w:spacing w:line="240" w:lineRule="auto"/>
+        <w:rPr>
+          <w:rFonts w:ascii="Helvetica" w:eastAsia="Times New Roman" w:hAnsi="Helvetica" w:cs="Helvetica"/>
+          <w:color w:val="1D1F22"/>
+          <w:sz w:val="20"/>
+          <w:szCs w:val="20"/>
+          <w:shd w:val="clear" w:color="auto" w:fill="FFFFFF"/>
+        </w:rPr>
+      </w:pPr>
+      <w:r>
+        <w:rPr>
+          <w:rFonts w:ascii="Helvetica" w:eastAsia="Times New Roman" w:hAnsi="Helvetica" w:cs="Helvetica"/>
+          <w:color w:val="1D1F22"/>
+          <w:sz w:val="20"/>
+          <w:szCs w:val="20"/>
+          <w:shd w:val="clear" w:color="auto" w:fill="FFFFFF"/>
+        </w:rPr>
+        <w:t>Emotions frequnecy of ? !</w:t>
+      </w:r>
     </w:p>
     <w:p>
       <w:pPr>
@@ -834,7 +1393,7 @@
       </w:r>
     </w:p>
     <w:p>
-      <w:hyperlink r:id="rId5" w:anchor="text-feature-extraction" w:history="1">
+      <w:hyperlink r:id="rId9" w:anchor="text-feature-extraction" w:history="1">
         <w:r>
           <w:rPr>
             <w:rStyle w:val="Hyperlink"/>
@@ -851,7 +1410,7 @@
           <w:shd w:val="clear" w:color="auto" w:fill="FFFFFF"/>
         </w:rPr>
       </w:pPr>
-      <w:hyperlink r:id="rId6" w:anchor="example-text-document-clustering-py" w:history="1">
+      <w:hyperlink r:id="rId10" w:anchor="example-text-document-clustering-py" w:history="1">
         <w:r>
           <w:rPr>
             <w:rStyle w:val="Hyperlink"/>
@@ -870,7 +1429,7 @@
           <w:shd w:val="clear" w:color="auto" w:fill="FFFFFF"/>
         </w:rPr>
       </w:pPr>
-      <w:hyperlink r:id="rId7" w:anchor="example-applications-plot-out-of-core-classification-py" w:history="1">
+      <w:hyperlink r:id="rId11" w:anchor="example-applications-plot-out-of-core-classification-py" w:history="1">
         <w:r>
           <w:rPr>
             <w:rStyle w:val="Hyperlink"/>
@@ -889,7 +1448,7 @@
           <w:shd w:val="clear" w:color="auto" w:fill="FFFFFF"/>
         </w:rPr>
       </w:pPr>
-      <w:hyperlink r:id="rId8" w:history="1">
+      <w:hyperlink r:id="rId12" w:history="1">
         <w:r>
           <w:rPr>
             <w:rStyle w:val="Hyperlink"/>
@@ -908,7 +1467,7 @@
           <w:shd w:val="clear" w:color="auto" w:fill="FFFFFF"/>
         </w:rPr>
       </w:pPr>
-      <w:hyperlink r:id="rId9" w:history="1">
+      <w:hyperlink r:id="rId13" w:history="1">
         <w:r>
           <w:rPr>
             <w:rStyle w:val="Hyperlink"/>
@@ -935,7 +1494,7 @@
           <w:shd w:val="clear" w:color="auto" w:fill="FFFFFF"/>
         </w:rPr>
       </w:pPr>
-      <w:hyperlink r:id="rId10" w:history="1">
+      <w:hyperlink r:id="rId14" w:history="1">
         <w:r>
           <w:rPr>
             <w:rStyle w:val="Hyperlink"/>
@@ -1168,7 +1727,17 @@
           <w:color w:val="1D1F22"/>
           <w:shd w:val="clear" w:color="auto" w:fill="FFFFFF"/>
         </w:rPr>
-        <w:t>TfidfTransformer</w:t>
+        <w:t>Tfidf</w:t>
+      </w:r>
+      <w:bookmarkStart w:id="0" w:name="_GoBack"/>
+      <w:bookmarkEnd w:id="0"/>
+      <w:r>
+        <w:rPr>
+          <w:rFonts w:ascii="Helvetica" w:hAnsi="Helvetica" w:cs="Helvetica"/>
+          <w:color w:val="1D1F22"/>
+          <w:shd w:val="clear" w:color="auto" w:fill="FFFFFF"/>
+        </w:rPr>
+        <w:t>Transformer</w:t>
       </w:r>
       <w:r>
         <w:rPr>
@@ -1209,7 +1778,16 @@
           <w:color w:val="1D1F22"/>
           <w:shd w:val="clear" w:color="auto" w:fill="FFFFFF"/>
         </w:rPr>
-        <w:t>. Self Organized Map? Hierachical Clustering&amp; More features other than bag of words?</w:t>
+        <w:t xml:space="preserve">. Self Organized Map? Hierachical Clustering&amp; </w:t>
+      </w:r>
+      <w:r>
+        <w:rPr>
+          <w:rFonts w:ascii="Helvetica" w:hAnsi="Helvetica" w:cs="Helvetica"/>
+          <w:strike/>
+          <w:color w:val="1D1F22"/>
+          <w:shd w:val="clear" w:color="auto" w:fill="FFFFFF"/>
+        </w:rPr>
+        <w:t>More features other than bag of words?</w:t>
       </w:r>
     </w:p>
     <w:p>
@@ -1340,6 +1918,95 @@
     </w:lvl>
   </w:abstractNum>
   <w:abstractNum w:abstractNumId="1" w15:restartNumberingAfterBreak="0">
+    <w:nsid w:val="353C0CFD"/>
+    <w:multiLevelType w:val="hybridMultilevel"/>
+    <w:tmpl w:val="41E2DA02"/>
+    <w:lvl w:ilvl="0" w:tplc="0409000F">
+      <w:start w:val="1"/>
+      <w:numFmt w:val="decimal"/>
+      <w:lvlText w:val="%1."/>
+      <w:lvlJc w:val="left"/>
+      <w:pPr>
+        <w:ind w:left="720" w:hanging="360"/>
+      </w:pPr>
+      <w:rPr>
+        <w:rFonts w:hint="default"/>
+      </w:rPr>
+    </w:lvl>
+    <w:lvl w:ilvl="1" w:tplc="04090019" w:tentative="1">
+      <w:start w:val="1"/>
+      <w:numFmt w:val="lowerLetter"/>
+      <w:lvlText w:val="%2."/>
+      <w:lvlJc w:val="left"/>
+      <w:pPr>
+        <w:ind w:left="1440" w:hanging="360"/>
+      </w:pPr>
+    </w:lvl>
+    <w:lvl w:ilvl="2" w:tplc="0409001B" w:tentative="1">
+      <w:start w:val="1"/>
+      <w:numFmt w:val="lowerRoman"/>
+      <w:lvlText w:val="%3."/>
+      <w:lvlJc w:val="right"/>
+      <w:pPr>
+        <w:ind w:left="2160" w:hanging="180"/>
+      </w:pPr>
+    </w:lvl>
+    <w:lvl w:ilvl="3" w:tplc="0409000F" w:tentative="1">
+      <w:start w:val="1"/>
+      <w:numFmt w:val="decimal"/>
+      <w:lvlText w:val="%4."/>
+      <w:lvlJc w:val="left"/>
+      <w:pPr>
+        <w:ind w:left="2880" w:hanging="360"/>
+      </w:pPr>
+    </w:lvl>
+    <w:lvl w:ilvl="4" w:tplc="04090019" w:tentative="1">
+      <w:start w:val="1"/>
+      <w:numFmt w:val="lowerLetter"/>
+      <w:lvlText w:val="%5."/>
+      <w:lvlJc w:val="left"/>
+      <w:pPr>
+        <w:ind w:left="3600" w:hanging="360"/>
+      </w:pPr>
+    </w:lvl>
+    <w:lvl w:ilvl="5" w:tplc="0409001B" w:tentative="1">
+      <w:start w:val="1"/>
+      <w:numFmt w:val="lowerRoman"/>
+      <w:lvlText w:val="%6."/>
+      <w:lvlJc w:val="right"/>
+      <w:pPr>
+        <w:ind w:left="4320" w:hanging="180"/>
+      </w:pPr>
+    </w:lvl>
+    <w:lvl w:ilvl="6" w:tplc="0409000F" w:tentative="1">
+      <w:start w:val="1"/>
+      <w:numFmt w:val="decimal"/>
+      <w:lvlText w:val="%7."/>
+      <w:lvlJc w:val="left"/>
+      <w:pPr>
+        <w:ind w:left="5040" w:hanging="360"/>
+      </w:pPr>
+    </w:lvl>
+    <w:lvl w:ilvl="7" w:tplc="04090019" w:tentative="1">
+      <w:start w:val="1"/>
+      <w:numFmt w:val="lowerLetter"/>
+      <w:lvlText w:val="%8."/>
+      <w:lvlJc w:val="left"/>
+      <w:pPr>
+        <w:ind w:left="5760" w:hanging="360"/>
+      </w:pPr>
+    </w:lvl>
+    <w:lvl w:ilvl="8" w:tplc="0409001B" w:tentative="1">
+      <w:start w:val="1"/>
+      <w:numFmt w:val="lowerRoman"/>
+      <w:lvlText w:val="%9."/>
+      <w:lvlJc w:val="right"/>
+      <w:pPr>
+        <w:ind w:left="6480" w:hanging="180"/>
+      </w:pPr>
+    </w:lvl>
+  </w:abstractNum>
+  <w:abstractNum w:abstractNumId="2" w15:restartNumberingAfterBreak="0">
     <w:nsid w:val="4B443E52"/>
     <w:multiLevelType w:val="hybridMultilevel"/>
     <w:tmpl w:val="541A02A8"/>
@@ -1428,7 +2095,7 @@
       </w:pPr>
     </w:lvl>
   </w:abstractNum>
-  <w:abstractNum w:abstractNumId="2" w15:restartNumberingAfterBreak="0">
+  <w:abstractNum w:abstractNumId="3" w15:restartNumberingAfterBreak="0">
     <w:nsid w:val="6D7917FB"/>
     <w:multiLevelType w:val="hybridMultilevel"/>
     <w:tmpl w:val="41E2DA02"/>
@@ -1518,13 +2185,16 @@
     </w:lvl>
   </w:abstractNum>
   <w:num w:numId="1">
-    <w:abstractNumId w:val="1"/>
+    <w:abstractNumId w:val="2"/>
   </w:num>
   <w:num w:numId="2">
-    <w:abstractNumId w:val="2"/>
+    <w:abstractNumId w:val="3"/>
   </w:num>
   <w:num w:numId="3">
     <w:abstractNumId w:val="0"/>
+  </w:num>
+  <w:num w:numId="4">
+    <w:abstractNumId w:val="1"/>
   </w:num>
 </w:numbering>
 </file>
@@ -2025,6 +2695,22 @@
     <w:basedOn w:val="DefaultParagraphFont"/>
     <w:rsid w:val="00143316"/>
   </w:style>
+  <w:style w:type="paragraph" w:styleId="NormalWeb">
+    <w:name w:val="Normal (Web)"/>
+    <w:basedOn w:val="Normal"/>
+    <w:uiPriority w:val="99"/>
+    <w:semiHidden/>
+    <w:unhideWhenUsed/>
+    <w:rsid w:val="00524298"/>
+    <w:pPr>
+      <w:spacing w:before="100" w:beforeAutospacing="1" w:after="100" w:afterAutospacing="1" w:line="240" w:lineRule="auto"/>
+    </w:pPr>
+    <w:rPr>
+      <w:rFonts w:ascii="Times New Roman" w:eastAsia="Times New Roman" w:hAnsi="Times New Roman" w:cs="Times New Roman"/>
+      <w:sz w:val="24"/>
+      <w:szCs w:val="24"/>
+    </w:rPr>
+  </w:style>
 </w:styles>
 </file>
 

</xml_diff>

<commit_message>
did various manifold visualizations of plays, isomap and t-SNE only seems okay
</commit_message>
<xml_diff>
--- a/HW4/trial and test note.docx
+++ b/HW4/trial and test note.docx
@@ -706,15 +706,7 @@
           <w:color w:val="222222"/>
           <w:shd w:val="clear" w:color="auto" w:fill="FFFFFF"/>
         </w:rPr>
-        <w:t>multicollinearity</w:t>
-      </w:r>
-      <w:r>
-        <w:rPr>
-          <w:rFonts w:ascii="Arial" w:hAnsi="Arial" w:cs="Arial"/>
-          <w:color w:val="222222"/>
-          <w:shd w:val="clear" w:color="auto" w:fill="FFFFFF"/>
-        </w:rPr>
-        <w:t xml:space="preserve"> among them, a PCA application would be a good pre-processing method</w:t>
+        <w:t>multicollinearity among them, a PCA application would be a good pre-processing method</w:t>
       </w:r>
     </w:p>
     <w:p>
@@ -854,6 +846,199 @@
     </w:p>
     <w:p>
       <w:pPr>
+        <w:spacing w:line="240" w:lineRule="auto"/>
+        <w:rPr>
+          <w:rFonts w:ascii="Helvetica" w:eastAsia="Times New Roman" w:hAnsi="Helvetica" w:cs="Helvetica"/>
+          <w:b/>
+          <w:color w:val="1D1F22"/>
+          <w:sz w:val="20"/>
+          <w:szCs w:val="20"/>
+          <w:shd w:val="clear" w:color="auto" w:fill="FFFFFF"/>
+        </w:rPr>
+      </w:pPr>
+      <w:r>
+        <w:rPr>
+          <w:rFonts w:ascii="Helvetica" w:eastAsia="Times New Roman" w:hAnsi="Helvetica" w:cs="Helvetica"/>
+          <w:b/>
+          <w:color w:val="1D1F22"/>
+          <w:sz w:val="20"/>
+          <w:szCs w:val="20"/>
+          <w:shd w:val="clear" w:color="auto" w:fill="FFFFFF"/>
+        </w:rPr>
+        <w:t>Visualization</w:t>
+      </w:r>
+    </w:p>
+    <w:p>
+      <w:pPr>
+        <w:pStyle w:val="ListParagraph"/>
+        <w:numPr>
+          <w:ilvl w:val="0"/>
+          <w:numId w:val="6"/>
+        </w:numPr>
+        <w:spacing w:line="240" w:lineRule="auto"/>
+        <w:rPr>
+          <w:rFonts w:ascii="Helvetica" w:eastAsia="Times New Roman" w:hAnsi="Helvetica" w:cs="Helvetica"/>
+          <w:b/>
+          <w:color w:val="1D1F22"/>
+          <w:sz w:val="20"/>
+          <w:szCs w:val="20"/>
+          <w:shd w:val="clear" w:color="auto" w:fill="FFFFFF"/>
+        </w:rPr>
+      </w:pPr>
+      <w:r>
+        <w:rPr>
+          <w:rFonts w:ascii="Helvetica" w:eastAsia="Times New Roman" w:hAnsi="Helvetica" w:cs="Helvetica"/>
+          <w:b/>
+          <w:color w:val="1D1F22"/>
+          <w:sz w:val="20"/>
+          <w:szCs w:val="20"/>
+          <w:shd w:val="clear" w:color="auto" w:fill="FFFFFF"/>
+        </w:rPr>
+        <w:t>Manifold project on non-linear plane</w:t>
+      </w:r>
+    </w:p>
+    <w:p>
+      <w:pPr>
+        <w:spacing w:line="240" w:lineRule="auto"/>
+        <w:ind w:left="720"/>
+        <w:rPr>
+          <w:rFonts w:ascii="Helvetica" w:eastAsia="Times New Roman" w:hAnsi="Helvetica" w:cs="Helvetica"/>
+          <w:color w:val="1D1F22"/>
+          <w:sz w:val="20"/>
+          <w:szCs w:val="20"/>
+          <w:shd w:val="clear" w:color="auto" w:fill="FFFFFF"/>
+        </w:rPr>
+      </w:pPr>
+      <w:r>
+        <w:rPr>
+          <w:rFonts w:ascii="Helvetica" w:eastAsia="Times New Roman" w:hAnsi="Helvetica" w:cs="Helvetica"/>
+          <w:color w:val="1D1F22"/>
+          <w:sz w:val="20"/>
+          <w:szCs w:val="20"/>
+          <w:shd w:val="clear" w:color="auto" w:fill="FFFFFF"/>
+        </w:rPr>
+        <w:t>Tried LLE,LTSA,Hessian LLE, Modified LLE, Isomap, MDS, SpectralEmbedding, t-SNE dimension reduction methods and visualize those proejctions at the 2 dimension graph</w:t>
+      </w:r>
+      <w:r>
+        <w:rPr>
+          <w:rFonts w:ascii="Helvetica" w:eastAsia="Times New Roman" w:hAnsi="Helvetica" w:cs="Helvetica"/>
+          <w:color w:val="1D1F22"/>
+          <w:sz w:val="20"/>
+          <w:szCs w:val="20"/>
+          <w:shd w:val="clear" w:color="auto" w:fill="FFFFFF"/>
+        </w:rPr>
+        <w:t>. Seems Isomap and t-SNE only matches well with the c</w:t>
+      </w:r>
+      <w:r>
+        <w:rPr>
+          <w:rFonts w:ascii="Helvetica" w:eastAsia="Times New Roman" w:hAnsi="Helvetica" w:cs="Helvetica"/>
+          <w:color w:val="1D1F22"/>
+          <w:sz w:val="20"/>
+          <w:szCs w:val="20"/>
+          <w:shd w:val="clear" w:color="auto" w:fill="FFFFFF"/>
+        </w:rPr>
+        <w:t xml:space="preserve">lustering ananlysis with n-gram: the outliers in Isomap and t-SNE has more commonality with the clustered outlier list plays </w:t>
+      </w:r>
+      <w:r>
+        <w:rPr>
+          <w:rFonts w:ascii="Courier New" w:eastAsia="Times New Roman" w:hAnsi="Courier New" w:cs="Courier New"/>
+          <w:color w:val="000000"/>
+          <w:sz w:val="21"/>
+          <w:szCs w:val="21"/>
+        </w:rPr>
+        <w:t>'the second part of king henry the fourth'</w:t>
+      </w:r>
+      <w:r>
+        <w:rPr>
+          <w:rFonts w:ascii="Helvetica" w:eastAsia="Times New Roman" w:hAnsi="Helvetica" w:cs="Helvetica"/>
+          <w:color w:val="1D1F22"/>
+          <w:sz w:val="20"/>
+          <w:szCs w:val="20"/>
+          <w:shd w:val="clear" w:color="auto" w:fill="FFFFFF"/>
+        </w:rPr>
+        <w:t>f</w:t>
+      </w:r>
+      <w:r>
+        <w:rPr>
+          <w:rFonts w:ascii="Helvetica" w:eastAsia="Times New Roman" w:hAnsi="Helvetica" w:cs="Helvetica"/>
+          <w:color w:val="1D1F22"/>
+          <w:sz w:val="20"/>
+          <w:szCs w:val="20"/>
+          <w:shd w:val="clear" w:color="auto" w:fill="FFFFFF"/>
+        </w:rPr>
+        <w:t>or example.</w:t>
+      </w:r>
+      <w:bookmarkStart w:id="0" w:name="_GoBack"/>
+      <w:bookmarkEnd w:id="0"/>
+    </w:p>
+    <w:p>
+      <w:pPr>
+        <w:spacing w:line="240" w:lineRule="auto"/>
+        <w:ind w:left="720"/>
+        <w:rPr>
+          <w:rFonts w:ascii="Helvetica" w:eastAsia="Times New Roman" w:hAnsi="Helvetica" w:cs="Helvetica"/>
+          <w:color w:val="1D1F22"/>
+          <w:sz w:val="20"/>
+          <w:szCs w:val="20"/>
+          <w:shd w:val="clear" w:color="auto" w:fill="FFFFFF"/>
+        </w:rPr>
+      </w:pPr>
+      <w:r>
+        <w:rPr>
+          <w:noProof/>
+        </w:rPr>
+        <w:drawing>
+          <wp:inline distT="0" distB="0" distL="0" distR="0" wp14:anchorId="726B3717" wp14:editId="4063FFDB">
+            <wp:extent cx="5943600" cy="2642235"/>
+            <wp:effectExtent l="0" t="0" r="0" b="5715"/>
+            <wp:docPr id="2" name="Picture 2"/>
+            <wp:cNvGraphicFramePr>
+              <a:graphicFrameLocks xmlns:a="http://schemas.openxmlformats.org/drawingml/2006/main" noChangeAspect="1"/>
+            </wp:cNvGraphicFramePr>
+            <a:graphic xmlns:a="http://schemas.openxmlformats.org/drawingml/2006/main">
+              <a:graphicData uri="http://schemas.openxmlformats.org/drawingml/2006/picture">
+                <pic:pic xmlns:pic="http://schemas.openxmlformats.org/drawingml/2006/picture">
+                  <pic:nvPicPr>
+                    <pic:cNvPr id="1" name=""/>
+                    <pic:cNvPicPr/>
+                  </pic:nvPicPr>
+                  <pic:blipFill>
+                    <a:blip r:embed="rId9"/>
+                    <a:stretch>
+                      <a:fillRect/>
+                    </a:stretch>
+                  </pic:blipFill>
+                  <pic:spPr>
+                    <a:xfrm>
+                      <a:off x="0" y="0"/>
+                      <a:ext cx="5943600" cy="2642235"/>
+                    </a:xfrm>
+                    <a:prstGeom prst="rect">
+                      <a:avLst/>
+                    </a:prstGeom>
+                  </pic:spPr>
+                </pic:pic>
+              </a:graphicData>
+            </a:graphic>
+          </wp:inline>
+        </w:drawing>
+      </w:r>
+    </w:p>
+    <w:p>
+      <w:pPr>
+        <w:spacing w:line="240" w:lineRule="auto"/>
+        <w:rPr>
+          <w:rFonts w:ascii="Helvetica" w:eastAsia="Times New Roman" w:hAnsi="Helvetica" w:cs="Helvetica"/>
+          <w:b/>
+          <w:color w:val="1D1F22"/>
+          <w:sz w:val="20"/>
+          <w:szCs w:val="20"/>
+          <w:shd w:val="clear" w:color="auto" w:fill="FFFFFF"/>
+        </w:rPr>
+      </w:pPr>
+    </w:p>
+    <w:p>
+      <w:pPr>
         <w:rPr>
           <w:rFonts w:ascii="Helvetica" w:hAnsi="Helvetica" w:cs="Helvetica"/>
           <w:b/>
@@ -890,6 +1075,7 @@
           <w:color w:val="1D1F22"/>
           <w:shd w:val="clear" w:color="auto" w:fill="FFFFFF"/>
         </w:rPr>
+        <w:lastRenderedPageBreak/>
         <w:t xml:space="preserve">K means clustered Bag </w:t>
       </w:r>
       <w:r>
@@ -1393,7 +1579,24 @@
       </w:r>
     </w:p>
     <w:p>
-      <w:hyperlink r:id="rId9" w:anchor="text-feature-extraction" w:history="1">
+      <w:pPr>
+        <w:rPr>
+          <w:rFonts w:ascii="Helvetica" w:hAnsi="Helvetica" w:cs="Helvetica"/>
+          <w:color w:val="1D1F22"/>
+          <w:shd w:val="clear" w:color="auto" w:fill="FFFFFF"/>
+        </w:rPr>
+      </w:pPr>
+      <w:r>
+        <w:rPr>
+          <w:rFonts w:ascii="Helvetica" w:hAnsi="Helvetica" w:cs="Helvetica"/>
+          <w:color w:val="1D1F22"/>
+          <w:shd w:val="clear" w:color="auto" w:fill="FFFFFF"/>
+        </w:rPr>
+        <w:t>http://www.clips.ua.ac.be/~kim/Papers/LDV06.pdf</w:t>
+      </w:r>
+    </w:p>
+    <w:p>
+      <w:hyperlink r:id="rId10" w:anchor="text-feature-extraction" w:history="1">
         <w:r>
           <w:rPr>
             <w:rStyle w:val="Hyperlink"/>
@@ -1410,7 +1613,7 @@
           <w:shd w:val="clear" w:color="auto" w:fill="FFFFFF"/>
         </w:rPr>
       </w:pPr>
-      <w:hyperlink r:id="rId10" w:anchor="example-text-document-clustering-py" w:history="1">
+      <w:hyperlink r:id="rId11" w:anchor="example-text-document-clustering-py" w:history="1">
         <w:r>
           <w:rPr>
             <w:rStyle w:val="Hyperlink"/>
@@ -1429,7 +1632,7 @@
           <w:shd w:val="clear" w:color="auto" w:fill="FFFFFF"/>
         </w:rPr>
       </w:pPr>
-      <w:hyperlink r:id="rId11" w:anchor="example-applications-plot-out-of-core-classification-py" w:history="1">
+      <w:hyperlink r:id="rId12" w:anchor="example-applications-plot-out-of-core-classification-py" w:history="1">
         <w:r>
           <w:rPr>
             <w:rStyle w:val="Hyperlink"/>
@@ -1448,7 +1651,7 @@
           <w:shd w:val="clear" w:color="auto" w:fill="FFFFFF"/>
         </w:rPr>
       </w:pPr>
-      <w:hyperlink r:id="rId12" w:history="1">
+      <w:hyperlink r:id="rId13" w:history="1">
         <w:r>
           <w:rPr>
             <w:rStyle w:val="Hyperlink"/>
@@ -1467,7 +1670,7 @@
           <w:shd w:val="clear" w:color="auto" w:fill="FFFFFF"/>
         </w:rPr>
       </w:pPr>
-      <w:hyperlink r:id="rId13" w:history="1">
+      <w:hyperlink r:id="rId14" w:history="1">
         <w:r>
           <w:rPr>
             <w:rStyle w:val="Hyperlink"/>
@@ -1494,7 +1697,7 @@
           <w:shd w:val="clear" w:color="auto" w:fill="FFFFFF"/>
         </w:rPr>
       </w:pPr>
-      <w:hyperlink r:id="rId14" w:history="1">
+      <w:hyperlink r:id="rId15" w:history="1">
         <w:r>
           <w:rPr>
             <w:rStyle w:val="Hyperlink"/>
@@ -1635,30 +1838,16 @@
       <w:r>
         <w:rPr>
           <w:rFonts w:ascii="Helvetica" w:hAnsi="Helvetica" w:cs="Helvetica"/>
-          <w:color w:val="1D1F22"/>
-          <w:shd w:val="clear" w:color="auto" w:fill="FFFFFF"/>
-        </w:rPr>
-        <w:t xml:space="preserve">.   Add label text files to denote the row in feature files coming from which play, so the </w:t>
-      </w:r>
-      <w:r>
-        <w:rPr>
-          <w:rFonts w:ascii="Helvetica" w:hAnsi="Helvetica" w:cs="Helvetica"/>
-          <w:color w:val="1D1F22"/>
-          <w:shd w:val="clear" w:color="auto" w:fill="FFFFFF"/>
-        </w:rPr>
-        <w:t>Homogeneity</w:t>
-      </w:r>
-      <w:r>
-        <w:rPr>
-          <w:rFonts w:ascii="Helvetica" w:hAnsi="Helvetica" w:cs="Helvetica"/>
-          <w:color w:val="1D1F22"/>
-          <w:shd w:val="clear" w:color="auto" w:fill="FFFFFF"/>
-        </w:rPr>
-        <w:t>, Completeness, V-measure can be calculated between labe</w:t>
-      </w:r>
-      <w:r>
-        <w:rPr>
-          <w:rFonts w:ascii="Helvetica" w:hAnsi="Helvetica" w:cs="Helvetica"/>
+          <w:strike/>
+          <w:color w:val="1D1F22"/>
+          <w:shd w:val="clear" w:color="auto" w:fill="FFFFFF"/>
+        </w:rPr>
+        <w:t>.   Add label text files to denote the row in feature files coming from which play, so the Homogeneity, Completeness, V-measure can be calculated between labe</w:t>
+      </w:r>
+      <w:r>
+        <w:rPr>
+          <w:rFonts w:ascii="Helvetica" w:hAnsi="Helvetica" w:cs="Helvetica"/>
+          <w:strike/>
           <w:color w:val="1D1F22"/>
           <w:shd w:val="clear" w:color="auto" w:fill="FFFFFF"/>
         </w:rPr>
@@ -1667,6 +1856,7 @@
       <w:r>
         <w:rPr>
           <w:rFonts w:ascii="Helvetica" w:hAnsi="Helvetica" w:cs="Helvetica"/>
+          <w:strike/>
           <w:color w:val="1D1F22"/>
           <w:shd w:val="clear" w:color="auto" w:fill="FFFFFF"/>
         </w:rPr>
@@ -1675,6 +1865,7 @@
       <w:r>
         <w:rPr>
           <w:rFonts w:ascii="Helvetica" w:hAnsi="Helvetica" w:cs="Helvetica"/>
+          <w:strike/>
           <w:color w:val="1D1F22"/>
           <w:shd w:val="clear" w:color="auto" w:fill="FFFFFF"/>
         </w:rPr>
@@ -1683,6 +1874,7 @@
       <w:r>
         <w:rPr>
           <w:rFonts w:ascii="Helvetica" w:hAnsi="Helvetica" w:cs="Helvetica"/>
+          <w:strike/>
           <w:color w:val="1D1F22"/>
           <w:shd w:val="clear" w:color="auto" w:fill="FFFFFF"/>
         </w:rPr>
@@ -1691,10 +1883,19 @@
       <w:r>
         <w:rPr>
           <w:rFonts w:ascii="Helvetica" w:hAnsi="Helvetica" w:cs="Helvetica"/>
-          <w:color w:val="1D1F22"/>
-          <w:shd w:val="clear" w:color="auto" w:fill="FFFFFF"/>
-        </w:rPr>
-        <w:t xml:space="preserve"> ? </w:t>
+          <w:strike/>
+          <w:color w:val="1D1F22"/>
+          <w:shd w:val="clear" w:color="auto" w:fill="FFFFFF"/>
+        </w:rPr>
+        <w:t xml:space="preserve"> ?</w:t>
+      </w:r>
+      <w:r>
+        <w:rPr>
+          <w:rFonts w:ascii="Helvetica" w:hAnsi="Helvetica" w:cs="Helvetica"/>
+          <w:color w:val="1D1F22"/>
+          <w:shd w:val="clear" w:color="auto" w:fill="FFFFFF"/>
+        </w:rPr>
+        <w:t xml:space="preserve"> </w:t>
       </w:r>
     </w:p>
     <w:p>
@@ -1727,17 +1928,7 @@
           <w:color w:val="1D1F22"/>
           <w:shd w:val="clear" w:color="auto" w:fill="FFFFFF"/>
         </w:rPr>
-        <w:t>Tfidf</w:t>
-      </w:r>
-      <w:bookmarkStart w:id="0" w:name="_GoBack"/>
-      <w:bookmarkEnd w:id="0"/>
-      <w:r>
-        <w:rPr>
-          <w:rFonts w:ascii="Helvetica" w:hAnsi="Helvetica" w:cs="Helvetica"/>
-          <w:color w:val="1D1F22"/>
-          <w:shd w:val="clear" w:color="auto" w:fill="FFFFFF"/>
-        </w:rPr>
-        <w:t>Transformer</w:t>
+        <w:t>TfidfTransformer</w:t>
       </w:r>
       <w:r>
         <w:rPr>
@@ -1770,6 +1961,7 @@
           <w:color w:val="1D1F22"/>
           <w:shd w:val="clear" w:color="auto" w:fill="FFFFFF"/>
         </w:rPr>
+        <w:lastRenderedPageBreak/>
         <w:t>6</w:t>
       </w:r>
       <w:r>
@@ -1778,7 +1970,78 @@
           <w:color w:val="1D1F22"/>
           <w:shd w:val="clear" w:color="auto" w:fill="FFFFFF"/>
         </w:rPr>
-        <w:t xml:space="preserve">. Self Organized Map? Hierachical Clustering&amp; </w:t>
+        <w:t xml:space="preserve">. </w:t>
+      </w:r>
+      <w:r>
+        <w:rPr>
+          <w:rFonts w:ascii="Helvetica" w:hAnsi="Helvetica" w:cs="Helvetica"/>
+          <w:color w:val="1D1F22"/>
+          <w:shd w:val="clear" w:color="auto" w:fill="FFFFFF"/>
+        </w:rPr>
+        <w:t>Visualize Data:</w:t>
+      </w:r>
+    </w:p>
+    <w:p>
+      <w:pPr>
+        <w:rPr>
+          <w:rFonts w:ascii="Helvetica" w:hAnsi="Helvetica" w:cs="Helvetica"/>
+          <w:color w:val="1D1F22"/>
+          <w:shd w:val="clear" w:color="auto" w:fill="FFFFFF"/>
+        </w:rPr>
+      </w:pPr>
+      <w:r>
+        <w:rPr>
+          <w:rFonts w:ascii="Helvetica" w:hAnsi="Helvetica" w:cs="Helvetica"/>
+          <w:color w:val="1D1F22"/>
+          <w:shd w:val="clear" w:color="auto" w:fill="FFFFFF"/>
+        </w:rPr>
+        <w:t xml:space="preserve">MSD, PCA, Sammons’ IsoSelf Organized Map, distance &amp; </w:t>
+      </w:r>
+      <w:r>
+        <w:rPr>
+          <w:rFonts w:ascii="Helvetica" w:hAnsi="Helvetica" w:cs="Helvetica"/>
+          <w:color w:val="1D1F22"/>
+          <w:shd w:val="clear" w:color="auto" w:fill="FFFFFF"/>
+        </w:rPr>
+        <w:t>co</w:t>
+      </w:r>
+      <w:r>
+        <w:rPr>
+          <w:rFonts w:ascii="Helvetica" w:hAnsi="Helvetica" w:cs="Helvetica"/>
+          <w:color w:val="1D1F22"/>
+          <w:shd w:val="clear" w:color="auto" w:fill="FFFFFF"/>
+        </w:rPr>
+        <w:t>variance matrix</w:t>
+      </w:r>
+    </w:p>
+    <w:p>
+      <w:pPr>
+        <w:pStyle w:val="ListParagraph"/>
+        <w:numPr>
+          <w:ilvl w:val="0"/>
+          <w:numId w:val="5"/>
+        </w:numPr>
+        <w:rPr>
+          <w:rFonts w:ascii="Helvetica" w:hAnsi="Helvetica" w:cs="Helvetica"/>
+          <w:color w:val="1D1F22"/>
+          <w:shd w:val="clear" w:color="auto" w:fill="FFFFFF"/>
+        </w:rPr>
+      </w:pPr>
+      <w:r>
+        <w:rPr>
+          <w:rFonts w:ascii="Helvetica" w:hAnsi="Helvetica" w:cs="Helvetica"/>
+          <w:color w:val="1D1F22"/>
+          <w:shd w:val="clear" w:color="auto" w:fill="FFFFFF"/>
+        </w:rPr>
+        <w:t xml:space="preserve">Other clustering </w:t>
+      </w:r>
+      <w:r>
+        <w:rPr>
+          <w:rFonts w:ascii="Helvetica" w:hAnsi="Helvetica" w:cs="Helvetica"/>
+          <w:color w:val="1D1F22"/>
+          <w:shd w:val="clear" w:color="auto" w:fill="FFFFFF"/>
+        </w:rPr>
+        <w:t xml:space="preserve">Hierachical Clustering&amp; </w:t>
       </w:r>
       <w:r>
         <w:rPr>
@@ -1788,23 +2051,6 @@
           <w:shd w:val="clear" w:color="auto" w:fill="FFFFFF"/>
         </w:rPr>
         <w:t>More features other than bag of words?</w:t>
-      </w:r>
-    </w:p>
-    <w:p>
-      <w:pPr>
-        <w:rPr>
-          <w:rFonts w:ascii="Helvetica" w:hAnsi="Helvetica" w:cs="Helvetica"/>
-          <w:color w:val="1D1F22"/>
-          <w:shd w:val="clear" w:color="auto" w:fill="FFFFFF"/>
-        </w:rPr>
-      </w:pPr>
-      <w:r>
-        <w:rPr>
-          <w:rFonts w:ascii="Helvetica" w:hAnsi="Helvetica" w:cs="Helvetica"/>
-          <w:color w:val="1D1F22"/>
-          <w:shd w:val="clear" w:color="auto" w:fill="FFFFFF"/>
-        </w:rPr>
-        <w:t>http://www.clips.ua.ac.be/~kim/Papers/LDV06.pdf</w:t>
       </w:r>
     </w:p>
     <w:p>
@@ -2007,6 +2253,95 @@
     </w:lvl>
   </w:abstractNum>
   <w:abstractNum w:abstractNumId="2" w15:restartNumberingAfterBreak="0">
+    <w:nsid w:val="3B41605A"/>
+    <w:multiLevelType w:val="hybridMultilevel"/>
+    <w:tmpl w:val="C8AE4176"/>
+    <w:lvl w:ilvl="0" w:tplc="0409000F">
+      <w:start w:val="7"/>
+      <w:numFmt w:val="decimal"/>
+      <w:lvlText w:val="%1."/>
+      <w:lvlJc w:val="left"/>
+      <w:pPr>
+        <w:ind w:left="720" w:hanging="360"/>
+      </w:pPr>
+      <w:rPr>
+        <w:rFonts w:hint="default"/>
+      </w:rPr>
+    </w:lvl>
+    <w:lvl w:ilvl="1" w:tplc="04090019" w:tentative="1">
+      <w:start w:val="1"/>
+      <w:numFmt w:val="lowerLetter"/>
+      <w:lvlText w:val="%2."/>
+      <w:lvlJc w:val="left"/>
+      <w:pPr>
+        <w:ind w:left="1440" w:hanging="360"/>
+      </w:pPr>
+    </w:lvl>
+    <w:lvl w:ilvl="2" w:tplc="0409001B" w:tentative="1">
+      <w:start w:val="1"/>
+      <w:numFmt w:val="lowerRoman"/>
+      <w:lvlText w:val="%3."/>
+      <w:lvlJc w:val="right"/>
+      <w:pPr>
+        <w:ind w:left="2160" w:hanging="180"/>
+      </w:pPr>
+    </w:lvl>
+    <w:lvl w:ilvl="3" w:tplc="0409000F" w:tentative="1">
+      <w:start w:val="1"/>
+      <w:numFmt w:val="decimal"/>
+      <w:lvlText w:val="%4."/>
+      <w:lvlJc w:val="left"/>
+      <w:pPr>
+        <w:ind w:left="2880" w:hanging="360"/>
+      </w:pPr>
+    </w:lvl>
+    <w:lvl w:ilvl="4" w:tplc="04090019" w:tentative="1">
+      <w:start w:val="1"/>
+      <w:numFmt w:val="lowerLetter"/>
+      <w:lvlText w:val="%5."/>
+      <w:lvlJc w:val="left"/>
+      <w:pPr>
+        <w:ind w:left="3600" w:hanging="360"/>
+      </w:pPr>
+    </w:lvl>
+    <w:lvl w:ilvl="5" w:tplc="0409001B" w:tentative="1">
+      <w:start w:val="1"/>
+      <w:numFmt w:val="lowerRoman"/>
+      <w:lvlText w:val="%6."/>
+      <w:lvlJc w:val="right"/>
+      <w:pPr>
+        <w:ind w:left="4320" w:hanging="180"/>
+      </w:pPr>
+    </w:lvl>
+    <w:lvl w:ilvl="6" w:tplc="0409000F" w:tentative="1">
+      <w:start w:val="1"/>
+      <w:numFmt w:val="decimal"/>
+      <w:lvlText w:val="%7."/>
+      <w:lvlJc w:val="left"/>
+      <w:pPr>
+        <w:ind w:left="5040" w:hanging="360"/>
+      </w:pPr>
+    </w:lvl>
+    <w:lvl w:ilvl="7" w:tplc="04090019" w:tentative="1">
+      <w:start w:val="1"/>
+      <w:numFmt w:val="lowerLetter"/>
+      <w:lvlText w:val="%8."/>
+      <w:lvlJc w:val="left"/>
+      <w:pPr>
+        <w:ind w:left="5760" w:hanging="360"/>
+      </w:pPr>
+    </w:lvl>
+    <w:lvl w:ilvl="8" w:tplc="0409001B" w:tentative="1">
+      <w:start w:val="1"/>
+      <w:numFmt w:val="lowerRoman"/>
+      <w:lvlText w:val="%9."/>
+      <w:lvlJc w:val="right"/>
+      <w:pPr>
+        <w:ind w:left="6480" w:hanging="180"/>
+      </w:pPr>
+    </w:lvl>
+  </w:abstractNum>
+  <w:abstractNum w:abstractNumId="3" w15:restartNumberingAfterBreak="0">
     <w:nsid w:val="4B443E52"/>
     <w:multiLevelType w:val="hybridMultilevel"/>
     <w:tmpl w:val="541A02A8"/>
@@ -2095,17 +2430,17 @@
       </w:pPr>
     </w:lvl>
   </w:abstractNum>
-  <w:abstractNum w:abstractNumId="3" w15:restartNumberingAfterBreak="0">
-    <w:nsid w:val="6D7917FB"/>
+  <w:abstractNum w:abstractNumId="4" w15:restartNumberingAfterBreak="0">
+    <w:nsid w:val="5B092C79"/>
     <w:multiLevelType w:val="hybridMultilevel"/>
-    <w:tmpl w:val="41E2DA02"/>
-    <w:lvl w:ilvl="0" w:tplc="0409000F">
+    <w:tmpl w:val="8A4270AA"/>
+    <w:lvl w:ilvl="0" w:tplc="BC86FBCC">
       <w:start w:val="1"/>
       <w:numFmt w:val="decimal"/>
       <w:lvlText w:val="%1."/>
       <w:lvlJc w:val="left"/>
       <w:pPr>
-        <w:ind w:left="720" w:hanging="360"/>
+        <w:ind w:left="1080" w:hanging="360"/>
       </w:pPr>
       <w:rPr>
         <w:rFonts w:hint="default"/>
@@ -2117,7 +2452,7 @@
       <w:lvlText w:val="%2."/>
       <w:lvlJc w:val="left"/>
       <w:pPr>
-        <w:ind w:left="1440" w:hanging="360"/>
+        <w:ind w:left="1800" w:hanging="360"/>
       </w:pPr>
     </w:lvl>
     <w:lvl w:ilvl="2" w:tplc="0409001B" w:tentative="1">
@@ -2126,7 +2461,7 @@
       <w:lvlText w:val="%3."/>
       <w:lvlJc w:val="right"/>
       <w:pPr>
-        <w:ind w:left="2160" w:hanging="180"/>
+        <w:ind w:left="2520" w:hanging="180"/>
       </w:pPr>
     </w:lvl>
     <w:lvl w:ilvl="3" w:tplc="0409000F" w:tentative="1">
@@ -2135,7 +2470,7 @@
       <w:lvlText w:val="%4."/>
       <w:lvlJc w:val="left"/>
       <w:pPr>
-        <w:ind w:left="2880" w:hanging="360"/>
+        <w:ind w:left="3240" w:hanging="360"/>
       </w:pPr>
     </w:lvl>
     <w:lvl w:ilvl="4" w:tplc="04090019" w:tentative="1">
@@ -2144,7 +2479,7 @@
       <w:lvlText w:val="%5."/>
       <w:lvlJc w:val="left"/>
       <w:pPr>
-        <w:ind w:left="3600" w:hanging="360"/>
+        <w:ind w:left="3960" w:hanging="360"/>
       </w:pPr>
     </w:lvl>
     <w:lvl w:ilvl="5" w:tplc="0409001B" w:tentative="1">
@@ -2153,7 +2488,7 @@
       <w:lvlText w:val="%6."/>
       <w:lvlJc w:val="right"/>
       <w:pPr>
-        <w:ind w:left="4320" w:hanging="180"/>
+        <w:ind w:left="4680" w:hanging="180"/>
       </w:pPr>
     </w:lvl>
     <w:lvl w:ilvl="6" w:tplc="0409000F" w:tentative="1">
@@ -2162,7 +2497,7 @@
       <w:lvlText w:val="%7."/>
       <w:lvlJc w:val="left"/>
       <w:pPr>
-        <w:ind w:left="5040" w:hanging="360"/>
+        <w:ind w:left="5400" w:hanging="360"/>
       </w:pPr>
     </w:lvl>
     <w:lvl w:ilvl="7" w:tplc="04090019" w:tentative="1">
@@ -2171,7 +2506,7 @@
       <w:lvlText w:val="%8."/>
       <w:lvlJc w:val="left"/>
       <w:pPr>
-        <w:ind w:left="5760" w:hanging="360"/>
+        <w:ind w:left="6120" w:hanging="360"/>
       </w:pPr>
     </w:lvl>
     <w:lvl w:ilvl="8" w:tplc="0409001B" w:tentative="1">
@@ -2180,21 +2515,116 @@
       <w:lvlText w:val="%9."/>
       <w:lvlJc w:val="right"/>
       <w:pPr>
+        <w:ind w:left="6840" w:hanging="180"/>
+      </w:pPr>
+    </w:lvl>
+  </w:abstractNum>
+  <w:abstractNum w:abstractNumId="5" w15:restartNumberingAfterBreak="0">
+    <w:nsid w:val="6D7917FB"/>
+    <w:multiLevelType w:val="hybridMultilevel"/>
+    <w:tmpl w:val="34B0A11A"/>
+    <w:lvl w:ilvl="0" w:tplc="0409000F">
+      <w:start w:val="1"/>
+      <w:numFmt w:val="decimal"/>
+      <w:lvlText w:val="%1."/>
+      <w:lvlJc w:val="left"/>
+      <w:pPr>
+        <w:ind w:left="720" w:hanging="360"/>
+      </w:pPr>
+      <w:rPr>
+        <w:rFonts w:hint="default"/>
+      </w:rPr>
+    </w:lvl>
+    <w:lvl w:ilvl="1" w:tplc="04090019" w:tentative="1">
+      <w:start w:val="1"/>
+      <w:numFmt w:val="lowerLetter"/>
+      <w:lvlText w:val="%2."/>
+      <w:lvlJc w:val="left"/>
+      <w:pPr>
+        <w:ind w:left="1440" w:hanging="360"/>
+      </w:pPr>
+    </w:lvl>
+    <w:lvl w:ilvl="2" w:tplc="0409001B" w:tentative="1">
+      <w:start w:val="1"/>
+      <w:numFmt w:val="lowerRoman"/>
+      <w:lvlText w:val="%3."/>
+      <w:lvlJc w:val="right"/>
+      <w:pPr>
+        <w:ind w:left="2160" w:hanging="180"/>
+      </w:pPr>
+    </w:lvl>
+    <w:lvl w:ilvl="3" w:tplc="0409000F" w:tentative="1">
+      <w:start w:val="1"/>
+      <w:numFmt w:val="decimal"/>
+      <w:lvlText w:val="%4."/>
+      <w:lvlJc w:val="left"/>
+      <w:pPr>
+        <w:ind w:left="2880" w:hanging="360"/>
+      </w:pPr>
+    </w:lvl>
+    <w:lvl w:ilvl="4" w:tplc="04090019" w:tentative="1">
+      <w:start w:val="1"/>
+      <w:numFmt w:val="lowerLetter"/>
+      <w:lvlText w:val="%5."/>
+      <w:lvlJc w:val="left"/>
+      <w:pPr>
+        <w:ind w:left="3600" w:hanging="360"/>
+      </w:pPr>
+    </w:lvl>
+    <w:lvl w:ilvl="5" w:tplc="0409001B" w:tentative="1">
+      <w:start w:val="1"/>
+      <w:numFmt w:val="lowerRoman"/>
+      <w:lvlText w:val="%6."/>
+      <w:lvlJc w:val="right"/>
+      <w:pPr>
+        <w:ind w:left="4320" w:hanging="180"/>
+      </w:pPr>
+    </w:lvl>
+    <w:lvl w:ilvl="6" w:tplc="0409000F" w:tentative="1">
+      <w:start w:val="1"/>
+      <w:numFmt w:val="decimal"/>
+      <w:lvlText w:val="%7."/>
+      <w:lvlJc w:val="left"/>
+      <w:pPr>
+        <w:ind w:left="5040" w:hanging="360"/>
+      </w:pPr>
+    </w:lvl>
+    <w:lvl w:ilvl="7" w:tplc="04090019" w:tentative="1">
+      <w:start w:val="1"/>
+      <w:numFmt w:val="lowerLetter"/>
+      <w:lvlText w:val="%8."/>
+      <w:lvlJc w:val="left"/>
+      <w:pPr>
+        <w:ind w:left="5760" w:hanging="360"/>
+      </w:pPr>
+    </w:lvl>
+    <w:lvl w:ilvl="8" w:tplc="0409001B" w:tentative="1">
+      <w:start w:val="1"/>
+      <w:numFmt w:val="lowerRoman"/>
+      <w:lvlText w:val="%9."/>
+      <w:lvlJc w:val="right"/>
+      <w:pPr>
         <w:ind w:left="6480" w:hanging="180"/>
       </w:pPr>
     </w:lvl>
   </w:abstractNum>
   <w:num w:numId="1">
-    <w:abstractNumId w:val="2"/>
+    <w:abstractNumId w:val="3"/>
   </w:num>
   <w:num w:numId="2">
-    <w:abstractNumId w:val="3"/>
+    <w:abstractNumId w:val="5"/>
   </w:num>
   <w:num w:numId="3">
     <w:abstractNumId w:val="0"/>
   </w:num>
   <w:num w:numId="4">
     <w:abstractNumId w:val="1"/>
+  </w:num>
+  <w:num w:numId="5">
+    <w:abstractNumId w:val="2"/>
+  </w:num>
+  <w:num w:numId="6">
+    <w:abstractNumId w:val="4"/>
   </w:num>
 </w:numbering>
 </file>

</xml_diff>

<commit_message>
start compling report,seems 5 page is not enough,need to point to some ipyh for details
</commit_message>
<xml_diff>
--- a/HW4/trial and test note.docx
+++ b/HW4/trial and test note.docx
@@ -968,8 +968,6 @@
         </w:rPr>
         <w:t>or example.</w:t>
       </w:r>
-      <w:bookmarkStart w:id="0" w:name="_GoBack"/>
-      <w:bookmarkEnd w:id="0"/>
     </w:p>
     <w:p>
       <w:pPr>
@@ -2061,6 +2059,8 @@
           <w:shd w:val="clear" w:color="auto" w:fill="FFFFFF"/>
         </w:rPr>
       </w:pPr>
+      <w:bookmarkStart w:id="0" w:name="_GoBack"/>
+      <w:bookmarkEnd w:id="0"/>
     </w:p>
     <w:sectPr>
       <w:pgSz w:w="12240" w:h="15840"/>

</xml_diff>